<commit_message>
[Damian] Se actualizan pruebas automatizadas
Se corrigen algunos warnings y se comentan tests, se eliminan pruebas "busqueda" y "busqueda con error" que estaban comentadas.
</commit_message>
<xml_diff>
--- a/A4/Pruebas funcionales automaticas.docx
+++ b/A4/Pruebas funcionales automaticas.docx
@@ -9850,6 +9850,19 @@
                 <w:rFonts w:cstheme="minorHAnsi"/>
               </w:rPr>
             </w:pPr>
+            <w:r>
+              <w:rPr>
+                <w:rFonts w:cstheme="minorHAnsi"/>
+                <w:highlight w:val="yellow"/>
+              </w:rPr>
+              <w:t>Verificar</w:t>
+            </w:r>
+            <w:r>
+              <w:rPr>
+                <w:rFonts w:cstheme="minorHAnsi"/>
+              </w:rPr>
+              <w:t xml:space="preserve"> que el sistema para un usuario pueda enviar un mensaje sin contenido a contacto y mostrar mensaje de error.</w:t>
+            </w:r>
           </w:p>
         </w:tc>
       </w:tr>
@@ -10963,7 +10976,14 @@
               <w:rPr>
                 <w:rFonts w:cstheme="minorHAnsi"/>
               </w:rPr>
-              <w:t>El sistema registra el contacto con el mensaje, se carga a la página principal</w:t>
+              <w:t xml:space="preserve">El sistema registra el contacto con el mensaje, se carga a la </w:t>
+            </w:r>
+            <w:r>
+              <w:rPr>
+                <w:rFonts w:cstheme="minorHAnsi"/>
+              </w:rPr>
+              <w:lastRenderedPageBreak/>
+              <w:t>página principal</w:t>
             </w:r>
           </w:p>
         </w:tc>
@@ -10981,6 +11001,7 @@
               <w:rPr>
                 <w:rFonts w:cstheme="minorHAnsi"/>
               </w:rPr>
+              <w:lastRenderedPageBreak/>
               <w:t>Ok</w:t>
             </w:r>
           </w:p>

</xml_diff>

<commit_message>
[Benjamin Cruz] Se añade verificadores de las pruebas
</commit_message>
<xml_diff>
--- a/A4/Pruebas funcionales automaticas.docx
+++ b/A4/Pruebas funcionales automaticas.docx
@@ -134,13 +134,7 @@
               <w:rPr>
                 <w:rFonts w:cstheme="minorHAnsi"/>
               </w:rPr>
-              <w:t xml:space="preserve"> </w:t>
-            </w:r>
-            <w:r>
-              <w:rPr>
-                <w:rFonts w:cstheme="minorHAnsi"/>
-              </w:rPr>
-              <w:t>a contacto</w:t>
+              <w:t xml:space="preserve"> a contacto</w:t>
             </w:r>
           </w:p>
         </w:tc>
@@ -461,13 +455,7 @@
               <w:rPr>
                 <w:lang w:val="es-ES"/>
               </w:rPr>
-              <w:t xml:space="preserve"> </w:t>
-            </w:r>
-            <w:r>
-              <w:rPr>
-                <w:lang w:val="es-ES"/>
-              </w:rPr>
-              <w:t>Automation Practice Website debe estar d</w:t>
+              <w:t xml:space="preserve"> Automation Practice Website debe estar d</w:t>
             </w:r>
             <w:r>
               <w:rPr>
@@ -2071,19 +2059,7 @@
               <w:rPr>
                 <w:rFonts w:cstheme="minorHAnsi"/>
               </w:rPr>
-              <w:t xml:space="preserve">Ir a la </w:t>
-            </w:r>
-            <w:r>
-              <w:rPr>
-                <w:rFonts w:cstheme="minorHAnsi"/>
-              </w:rPr>
-              <w:t>página</w:t>
-            </w:r>
-            <w:r>
-              <w:rPr>
-                <w:rFonts w:cstheme="minorHAnsi"/>
-              </w:rPr>
-              <w:t xml:space="preserve"> web de </w:t>
+              <w:t xml:space="preserve">Ir a la página web de </w:t>
             </w:r>
             <w:r>
               <w:t>Automation Practice Website.</w:t>
@@ -2476,19 +2452,7 @@
               <w:rPr>
                 <w:rFonts w:cstheme="minorHAnsi"/>
               </w:rPr>
-              <w:t xml:space="preserve">Se </w:t>
-            </w:r>
-            <w:r>
-              <w:rPr>
-                <w:rFonts w:cstheme="minorHAnsi"/>
-              </w:rPr>
-              <w:t>muestran todas</w:t>
-            </w:r>
-            <w:r>
-              <w:rPr>
-                <w:rFonts w:cstheme="minorHAnsi"/>
-              </w:rPr>
-              <w:t xml:space="preserve"> las prendas</w:t>
+              <w:t>Se muestran todas las prendas</w:t>
             </w:r>
           </w:p>
         </w:tc>
@@ -3621,21 +3585,7 @@
                   <w:rStyle w:val="Hipervnculo"/>
                   <w:rFonts w:cstheme="minorHAnsi"/>
                 </w:rPr>
-                <w:t>email_prueba</w:t>
-              </w:r>
-              <w:r>
-                <w:rPr>
-                  <w:rStyle w:val="Hipervnculo"/>
-                  <w:rFonts w:cstheme="minorHAnsi"/>
-                </w:rPr>
-                <w:t>X</w:t>
-              </w:r>
-              <w:r>
-                <w:rPr>
-                  <w:rStyle w:val="Hipervnculo"/>
-                  <w:rFonts w:cstheme="minorHAnsi"/>
-                </w:rPr>
-                <w:t>@gmail.com</w:t>
+                <w:t>email_pruebaX@gmail.com</w:t>
               </w:r>
             </w:hyperlink>
           </w:p>
@@ -3881,159 +3831,117 @@
             <w:pPr>
               <w:rPr>
                 <w:rFonts w:cstheme="minorHAnsi"/>
-              </w:rPr>
-            </w:pPr>
-            <w:r>
-              <w:rPr>
-                <w:rFonts w:cstheme="minorHAnsi"/>
-              </w:rPr>
-              <w:t xml:space="preserve">Name: </w:t>
-            </w:r>
-            <w:r>
-              <w:rPr>
-                <w:rFonts w:cstheme="minorHAnsi"/>
-              </w:rPr>
-              <w:t>Benjamin</w:t>
-            </w:r>
-            <w:r>
-              <w:rPr>
-                <w:rFonts w:cstheme="minorHAnsi"/>
+                <w:lang w:val="en-US"/>
+              </w:rPr>
+            </w:pPr>
+            <w:r>
+              <w:rPr>
+                <w:rFonts w:cstheme="minorHAnsi"/>
+                <w:lang w:val="en-US"/>
+              </w:rPr>
+              <w:t>Name: Benjamin Cruz</w:t>
+            </w:r>
+          </w:p>
+          <w:p>
+            <w:pPr>
+              <w:rPr>
+                <w:rFonts w:cstheme="minorHAnsi"/>
+                <w:lang w:val="en-US"/>
+              </w:rPr>
+            </w:pPr>
+            <w:r>
+              <w:rPr>
+                <w:rFonts w:cstheme="minorHAnsi"/>
+                <w:lang w:val="en-US"/>
+              </w:rPr>
+              <w:t>Password: pass123</w:t>
+            </w:r>
+          </w:p>
+          <w:p>
+            <w:pPr>
+              <w:rPr>
+                <w:rFonts w:cstheme="minorHAnsi"/>
+                <w:lang w:val="en-US"/>
+              </w:rPr>
+            </w:pPr>
+            <w:r>
+              <w:rPr>
+                <w:rFonts w:cstheme="minorHAnsi"/>
+                <w:lang w:val="en-US"/>
+              </w:rPr>
+              <w:lastRenderedPageBreak/>
+              <w:t>Company: Entel</w:t>
+            </w:r>
+          </w:p>
+          <w:p>
+            <w:pPr>
+              <w:rPr>
+                <w:rFonts w:cstheme="minorHAnsi"/>
+                <w:lang w:val="en-US"/>
+              </w:rPr>
+            </w:pPr>
+            <w:r>
+              <w:rPr>
+                <w:rFonts w:cstheme="minorHAnsi"/>
+                <w:lang w:val="en-US"/>
+              </w:rPr>
+              <w:t>Address: Calle falsa 123, Departamento 501</w:t>
+            </w:r>
+          </w:p>
+          <w:p>
+            <w:pPr>
+              <w:rPr>
+                <w:rFonts w:cstheme="minorHAnsi"/>
+                <w:lang w:val="en-US"/>
+              </w:rPr>
+            </w:pPr>
+            <w:r>
+              <w:rPr>
+                <w:rFonts w:cstheme="minorHAnsi"/>
+                <w:lang w:val="en-US"/>
+              </w:rPr>
+              <w:t>City: Santiago 501</w:t>
+            </w:r>
+          </w:p>
+          <w:p>
+            <w:pPr>
+              <w:rPr>
+                <w:rFonts w:cstheme="minorHAnsi"/>
+                <w:lang w:val="en-US"/>
+              </w:rPr>
+            </w:pPr>
+            <w:r>
+              <w:rPr>
+                <w:rFonts w:cstheme="minorHAnsi"/>
+                <w:lang w:val="en-US"/>
+              </w:rPr>
+              <w:t>State: Alaska</w:t>
+            </w:r>
+          </w:p>
+          <w:p>
+            <w:pPr>
+              <w:rPr>
+                <w:rFonts w:cstheme="minorHAnsi"/>
+                <w:lang w:val="en-US"/>
+              </w:rPr>
+            </w:pPr>
+            <w:r>
+              <w:rPr>
+                <w:rFonts w:cstheme="minorHAnsi"/>
+                <w:lang w:val="en-US"/>
+              </w:rPr>
+              <w:t>Postal Code:</w:t>
+            </w:r>
+            <w:r>
+              <w:rPr>
+                <w:lang w:val="en-US"/>
               </w:rPr>
               <w:t xml:space="preserve"> </w:t>
             </w:r>
             <w:r>
               <w:rPr>
                 <w:rFonts w:cstheme="minorHAnsi"/>
-              </w:rPr>
-              <w:t>Cruz</w:t>
-            </w:r>
-          </w:p>
-          <w:p>
-            <w:pPr>
-              <w:rPr>
-                <w:rFonts w:cstheme="minorHAnsi"/>
-              </w:rPr>
-            </w:pPr>
-            <w:r>
-              <w:rPr>
-                <w:rFonts w:cstheme="minorHAnsi"/>
-              </w:rPr>
-              <w:t xml:space="preserve">Password: </w:t>
-            </w:r>
-            <w:r>
-              <w:rPr>
-                <w:rFonts w:cstheme="minorHAnsi"/>
-              </w:rPr>
-              <w:t>pass123</w:t>
-            </w:r>
-          </w:p>
-          <w:p>
-            <w:pPr>
-              <w:rPr>
-                <w:rFonts w:cstheme="minorHAnsi"/>
-              </w:rPr>
-            </w:pPr>
-            <w:r>
-              <w:rPr>
-                <w:rFonts w:cstheme="minorHAnsi"/>
-              </w:rPr>
-              <w:lastRenderedPageBreak/>
-              <w:t xml:space="preserve">Company: </w:t>
-            </w:r>
-            <w:r>
-              <w:rPr>
-                <w:rFonts w:cstheme="minorHAnsi"/>
-              </w:rPr>
-              <w:t>Entel</w:t>
-            </w:r>
-          </w:p>
-          <w:p>
-            <w:pPr>
-              <w:rPr>
-                <w:rFonts w:cstheme="minorHAnsi"/>
-              </w:rPr>
-            </w:pPr>
-            <w:r>
-              <w:rPr>
-                <w:rFonts w:cstheme="minorHAnsi"/>
-              </w:rPr>
-              <w:t xml:space="preserve">Address: </w:t>
-            </w:r>
-            <w:r>
-              <w:rPr>
-                <w:rFonts w:cstheme="minorHAnsi"/>
-              </w:rPr>
-              <w:t>Calle falsa 123</w:t>
-            </w:r>
-            <w:r>
-              <w:rPr>
-                <w:rFonts w:cstheme="minorHAnsi"/>
-              </w:rPr>
-              <w:t xml:space="preserve">, </w:t>
-            </w:r>
-            <w:r>
-              <w:rPr>
-                <w:rFonts w:cstheme="minorHAnsi"/>
-              </w:rPr>
-              <w:t>Departamento 501</w:t>
-            </w:r>
-          </w:p>
-          <w:p>
-            <w:pPr>
-              <w:rPr>
-                <w:rFonts w:cstheme="minorHAnsi"/>
-              </w:rPr>
-            </w:pPr>
-            <w:r>
-              <w:rPr>
-                <w:rFonts w:cstheme="minorHAnsi"/>
-              </w:rPr>
-              <w:t xml:space="preserve">City: </w:t>
-            </w:r>
-            <w:r>
-              <w:rPr>
-                <w:rFonts w:cstheme="minorHAnsi"/>
-              </w:rPr>
-              <w:t>Santiago 501</w:t>
-            </w:r>
-          </w:p>
-          <w:p>
-            <w:pPr>
-              <w:rPr>
-                <w:rFonts w:cstheme="minorHAnsi"/>
-              </w:rPr>
-            </w:pPr>
-            <w:r>
-              <w:rPr>
-                <w:rFonts w:cstheme="minorHAnsi"/>
-              </w:rPr>
-              <w:t xml:space="preserve">State: </w:t>
-            </w:r>
-            <w:r>
-              <w:rPr>
-                <w:rFonts w:cstheme="minorHAnsi"/>
-              </w:rPr>
-              <w:t>Alaska</w:t>
-            </w:r>
-          </w:p>
-          <w:p>
-            <w:pPr>
-              <w:rPr>
-                <w:rFonts w:cstheme="minorHAnsi"/>
-              </w:rPr>
-            </w:pPr>
-            <w:r>
-              <w:rPr>
-                <w:rFonts w:cstheme="minorHAnsi"/>
-              </w:rPr>
-              <w:t>Postal Code:</w:t>
-            </w:r>
-            <w:r>
-              <w:t xml:space="preserve"> </w:t>
-            </w:r>
-            <w:r>
-              <w:rPr>
-                <w:rFonts w:cstheme="minorHAnsi"/>
+                <w:lang w:val="en-US"/>
               </w:rPr>
               <w:t>00000</w:t>
             </w:r>
@@ -4042,11 +3950,13 @@
             <w:pPr>
               <w:rPr>
                 <w:rFonts w:cstheme="minorHAnsi"/>
-              </w:rPr>
-            </w:pPr>
-            <w:r>
-              <w:rPr>
-                <w:rFonts w:cstheme="minorHAnsi"/>
+                <w:lang w:val="en-US"/>
+              </w:rPr>
+            </w:pPr>
+            <w:r>
+              <w:rPr>
+                <w:rFonts w:cstheme="minorHAnsi"/>
+                <w:lang w:val="en-US"/>
               </w:rPr>
               <w:t>Country: United States</w:t>
             </w:r>
@@ -6807,7 +6717,19 @@
               <w:rPr>
                 <w:rFonts w:cstheme="minorHAnsi"/>
               </w:rPr>
-              <w:t>Probar credenciales no regristradas.</w:t>
+              <w:t xml:space="preserve">Probar credenciales no </w:t>
+            </w:r>
+            <w:r>
+              <w:rPr>
+                <w:rFonts w:cstheme="minorHAnsi"/>
+              </w:rPr>
+              <w:t>registradas</w:t>
+            </w:r>
+            <w:r>
+              <w:rPr>
+                <w:rFonts w:cstheme="minorHAnsi"/>
+              </w:rPr>
+              <w:t>.</w:t>
             </w:r>
           </w:p>
         </w:tc>
@@ -7113,6 +7035,8 @@
     <w:tbl>
       <w:tblPr>
         <w:tblStyle w:val="Tablaconcuadrcula"/>
+        <w:tblpPr w:leftFromText="141" w:rightFromText="141" w:vertAnchor="text" w:tblpY="1"/>
+        <w:tblOverlap w:val="never"/>
         <w:tblW w:w="12753" w:type="dxa"/>
         <w:tblLayout w:type="fixed"/>
         <w:tblLook w:val="04A0" w:firstRow="1" w:lastRow="0" w:firstColumn="1" w:lastColumn="0" w:noHBand="0" w:noVBand="1"/>
@@ -7769,6 +7693,13 @@
           <w:b/>
         </w:rPr>
       </w:pPr>
+      <w:r>
+        <w:rPr>
+          <w:rFonts w:cstheme="minorHAnsi"/>
+          <w:b/>
+        </w:rPr>
+        <w:br w:type="textWrapping" w:clear="all"/>
+      </w:r>
     </w:p>
     <w:tbl>
       <w:tblPr>
@@ -8090,6 +8021,12 @@
                 <w:rFonts w:cstheme="minorHAnsi"/>
               </w:rPr>
             </w:pPr>
+            <w:r>
+              <w:rPr>
+                <w:rFonts w:cstheme="minorHAnsi"/>
+              </w:rPr>
+              <w:t>28/10/2021</w:t>
+            </w:r>
           </w:p>
         </w:tc>
       </w:tr>
@@ -8164,6 +8101,12 @@
                 <w:rFonts w:cstheme="minorHAnsi"/>
               </w:rPr>
             </w:pPr>
+            <w:r>
+              <w:rPr>
+                <w:rFonts w:cstheme="minorHAnsi"/>
+              </w:rPr>
+              <w:t>28/10/2021</w:t>
+            </w:r>
           </w:p>
         </w:tc>
       </w:tr>
@@ -8627,7 +8570,7 @@
               <w:rPr>
                 <w:rFonts w:cstheme="minorHAnsi"/>
               </w:rPr>
-              <w:t>OK</w:t>
+              <w:t>Pass</w:t>
             </w:r>
           </w:p>
         </w:tc>
@@ -8743,7 +8686,7 @@
               <w:rPr>
                 <w:rFonts w:cstheme="minorHAnsi"/>
               </w:rPr>
-              <w:t>OK</w:t>
+              <w:t>Pass</w:t>
             </w:r>
           </w:p>
         </w:tc>
@@ -8874,7 +8817,7 @@
               <w:rPr>
                 <w:rFonts w:cstheme="minorHAnsi"/>
               </w:rPr>
-              <w:t>OK</w:t>
+              <w:t>Pass</w:t>
             </w:r>
           </w:p>
         </w:tc>
@@ -8999,7 +8942,7 @@
               <w:rPr>
                 <w:rFonts w:cstheme="minorHAnsi"/>
               </w:rPr>
-              <w:t>OK</w:t>
+              <w:t>Pass</w:t>
             </w:r>
           </w:p>
         </w:tc>
@@ -9332,6 +9275,12 @@
                 <w:rFonts w:cstheme="minorHAnsi"/>
               </w:rPr>
             </w:pPr>
+            <w:r>
+              <w:rPr>
+                <w:rFonts w:cstheme="minorHAnsi"/>
+              </w:rPr>
+              <w:t>28/10/2021</w:t>
+            </w:r>
           </w:p>
         </w:tc>
       </w:tr>
@@ -9406,6 +9355,12 @@
                 <w:rFonts w:cstheme="minorHAnsi"/>
               </w:rPr>
             </w:pPr>
+            <w:r>
+              <w:rPr>
+                <w:rFonts w:cstheme="minorHAnsi"/>
+              </w:rPr>
+              <w:t>28/10/2021</w:t>
+            </w:r>
           </w:p>
         </w:tc>
       </w:tr>
@@ -9860,7 +9815,7 @@
               <w:rPr>
                 <w:rFonts w:cstheme="minorHAnsi"/>
               </w:rPr>
-              <w:t>Ok</w:t>
+              <w:t>Pass</w:t>
             </w:r>
           </w:p>
         </w:tc>
@@ -9982,7 +9937,7 @@
               <w:rPr>
                 <w:rFonts w:cstheme="minorHAnsi"/>
               </w:rPr>
-              <w:t>Ok</w:t>
+              <w:t>Pass</w:t>
             </w:r>
           </w:p>
         </w:tc>
@@ -10098,7 +10053,7 @@
               <w:rPr>
                 <w:rFonts w:cstheme="minorHAnsi"/>
               </w:rPr>
-              <w:t>Ok</w:t>
+              <w:t>Pass</w:t>
             </w:r>
           </w:p>
         </w:tc>
@@ -10221,7 +10176,7 @@
               <w:rPr>
                 <w:rFonts w:cstheme="minorHAnsi"/>
               </w:rPr>
-              <w:t>Ok</w:t>
+              <w:t>Pass</w:t>
             </w:r>
           </w:p>
         </w:tc>
@@ -10489,7 +10444,6 @@
             <w:r>
               <w:rPr>
                 <w:rFonts w:cstheme="minorHAnsi"/>
-                <w:highlight w:val="yellow"/>
               </w:rPr>
               <w:t>Verificar</w:t>
             </w:r>
@@ -10573,6 +10527,12 @@
                 <w:rFonts w:cstheme="minorHAnsi"/>
               </w:rPr>
             </w:pPr>
+            <w:r>
+              <w:rPr>
+                <w:rFonts w:cstheme="minorHAnsi"/>
+              </w:rPr>
+              <w:t>28/10/2021</w:t>
+            </w:r>
           </w:p>
         </w:tc>
       </w:tr>
@@ -10647,6 +10607,12 @@
                 <w:rFonts w:cstheme="minorHAnsi"/>
               </w:rPr>
             </w:pPr>
+            <w:r>
+              <w:rPr>
+                <w:rFonts w:cstheme="minorHAnsi"/>
+              </w:rPr>
+              <w:t>28/10/2021</w:t>
+            </w:r>
           </w:p>
         </w:tc>
       </w:tr>
@@ -11101,7 +11067,7 @@
               <w:rPr>
                 <w:rFonts w:cstheme="minorHAnsi"/>
               </w:rPr>
-              <w:t>Ok</w:t>
+              <w:t>Pass</w:t>
             </w:r>
           </w:p>
         </w:tc>
@@ -11223,7 +11189,7 @@
               <w:rPr>
                 <w:rFonts w:cstheme="minorHAnsi"/>
               </w:rPr>
-              <w:t>Ok</w:t>
+              <w:t>Pass</w:t>
             </w:r>
           </w:p>
         </w:tc>
@@ -11339,7 +11305,7 @@
               <w:rPr>
                 <w:rFonts w:cstheme="minorHAnsi"/>
               </w:rPr>
-              <w:t>Ok</w:t>
+              <w:t>Pass</w:t>
             </w:r>
           </w:p>
         </w:tc>
@@ -11463,7 +11429,7 @@
                 <w:rFonts w:cstheme="minorHAnsi"/>
               </w:rPr>
               <w:lastRenderedPageBreak/>
-              <w:t>Ok</w:t>
+              <w:t>Pass</w:t>
             </w:r>
           </w:p>
         </w:tc>
@@ -11816,6 +11782,12 @@
                 <w:rFonts w:cstheme="minorHAnsi"/>
               </w:rPr>
             </w:pPr>
+            <w:r>
+              <w:rPr>
+                <w:rFonts w:cstheme="minorHAnsi"/>
+              </w:rPr>
+              <w:t>28/10/2021</w:t>
+            </w:r>
           </w:p>
         </w:tc>
       </w:tr>
@@ -11890,6 +11862,12 @@
                 <w:rFonts w:cstheme="minorHAnsi"/>
               </w:rPr>
             </w:pPr>
+            <w:r>
+              <w:rPr>
+                <w:rFonts w:cstheme="minorHAnsi"/>
+              </w:rPr>
+              <w:t>28/10/2021</w:t>
+            </w:r>
           </w:p>
         </w:tc>
       </w:tr>
@@ -12344,7 +12322,7 @@
               <w:rPr>
                 <w:rFonts w:cstheme="minorHAnsi"/>
               </w:rPr>
-              <w:t>Ok</w:t>
+              <w:t>Pass</w:t>
             </w:r>
           </w:p>
         </w:tc>
@@ -12466,7 +12444,7 @@
               <w:rPr>
                 <w:rFonts w:cstheme="minorHAnsi"/>
               </w:rPr>
-              <w:t>Ok</w:t>
+              <w:t>Pass</w:t>
             </w:r>
           </w:p>
         </w:tc>
@@ -12582,7 +12560,7 @@
               <w:rPr>
                 <w:rFonts w:cstheme="minorHAnsi"/>
               </w:rPr>
-              <w:t>Ok</w:t>
+              <w:t>Pass</w:t>
             </w:r>
           </w:p>
         </w:tc>
@@ -12714,7 +12692,7 @@
                 <w:rFonts w:cstheme="minorHAnsi"/>
               </w:rPr>
               <w:lastRenderedPageBreak/>
-              <w:t>Ok</w:t>
+              <w:t>Pass</w:t>
             </w:r>
           </w:p>
         </w:tc>
@@ -13050,6 +13028,12 @@
                 <w:rFonts w:cstheme="minorHAnsi"/>
               </w:rPr>
             </w:pPr>
+            <w:r>
+              <w:rPr>
+                <w:rFonts w:cstheme="minorHAnsi"/>
+              </w:rPr>
+              <w:t>28/10/2021</w:t>
+            </w:r>
           </w:p>
         </w:tc>
       </w:tr>
@@ -13124,6 +13108,12 @@
                 <w:rFonts w:cstheme="minorHAnsi"/>
               </w:rPr>
             </w:pPr>
+            <w:r>
+              <w:rPr>
+                <w:rFonts w:cstheme="minorHAnsi"/>
+              </w:rPr>
+              <w:t>28/10/2021</w:t>
+            </w:r>
           </w:p>
         </w:tc>
       </w:tr>
@@ -13263,7 +13253,7 @@
                 <w:rFonts w:cstheme="minorHAnsi"/>
                 <w:bCs/>
               </w:rPr>
-              <w:t>Completar Test Case – 0022 con éxito</w:t>
+              <w:t>Completar Test Case – 022 con éxito</w:t>
             </w:r>
           </w:p>
         </w:tc>
@@ -13608,7 +13598,7 @@
               <w:rPr>
                 <w:rFonts w:cstheme="minorHAnsi"/>
               </w:rPr>
-              <w:t>Ok</w:t>
+              <w:t>Pass</w:t>
             </w:r>
           </w:p>
         </w:tc>
@@ -13736,7 +13726,7 @@
               <w:rPr>
                 <w:rFonts w:cstheme="minorHAnsi"/>
               </w:rPr>
-              <w:t>Ok</w:t>
+              <w:t>Pass</w:t>
             </w:r>
           </w:p>
         </w:tc>
@@ -13864,7 +13854,7 @@
               <w:rPr>
                 <w:rFonts w:cstheme="minorHAnsi"/>
               </w:rPr>
-              <w:t>Ok</w:t>
+              <w:t>Pass</w:t>
             </w:r>
           </w:p>
         </w:tc>
@@ -13980,7 +13970,7 @@
               <w:rPr>
                 <w:rFonts w:cstheme="minorHAnsi"/>
               </w:rPr>
-              <w:t>Ok</w:t>
+              <w:t>Pass</w:t>
             </w:r>
           </w:p>
         </w:tc>
@@ -14103,7 +14093,7 @@
               <w:rPr>
                 <w:rFonts w:cstheme="minorHAnsi"/>
               </w:rPr>
-              <w:t>Ok</w:t>
+              <w:t>Pass</w:t>
             </w:r>
           </w:p>
         </w:tc>
@@ -14219,7 +14209,7 @@
               <w:rPr>
                 <w:rFonts w:cstheme="minorHAnsi"/>
               </w:rPr>
-              <w:t>Ok</w:t>
+              <w:t>Pass</w:t>
             </w:r>
           </w:p>
         </w:tc>
@@ -14341,7 +14331,7 @@
               <w:rPr>
                 <w:rFonts w:cstheme="minorHAnsi"/>
               </w:rPr>
-              <w:t>Ok</w:t>
+              <w:t>Pass</w:t>
             </w:r>
           </w:p>
         </w:tc>
@@ -14457,7 +14447,7 @@
               <w:rPr>
                 <w:rFonts w:cstheme="minorHAnsi"/>
               </w:rPr>
-              <w:t>Ok</w:t>
+              <w:t>Pass</w:t>
             </w:r>
           </w:p>
         </w:tc>
@@ -14802,6 +14792,12 @@
                 <w:rFonts w:cstheme="minorHAnsi"/>
               </w:rPr>
             </w:pPr>
+            <w:r>
+              <w:rPr>
+                <w:rFonts w:cstheme="minorHAnsi"/>
+              </w:rPr>
+              <w:t>28/10/2021</w:t>
+            </w:r>
           </w:p>
         </w:tc>
       </w:tr>
@@ -14876,6 +14872,12 @@
                 <w:rFonts w:cstheme="minorHAnsi"/>
               </w:rPr>
             </w:pPr>
+            <w:r>
+              <w:rPr>
+                <w:rFonts w:cstheme="minorHAnsi"/>
+              </w:rPr>
+              <w:t>28/10/2021</w:t>
+            </w:r>
           </w:p>
         </w:tc>
       </w:tr>
@@ -15330,7 +15332,7 @@
               <w:rPr>
                 <w:rFonts w:cstheme="minorHAnsi"/>
               </w:rPr>
-              <w:t>Ok</w:t>
+              <w:t>Pass</w:t>
             </w:r>
           </w:p>
         </w:tc>
@@ -15452,7 +15454,7 @@
               <w:rPr>
                 <w:rFonts w:cstheme="minorHAnsi"/>
               </w:rPr>
-              <w:t>Ok</w:t>
+              <w:t>Pass</w:t>
             </w:r>
           </w:p>
         </w:tc>
@@ -15568,7 +15570,7 @@
               <w:rPr>
                 <w:rFonts w:cstheme="minorHAnsi"/>
               </w:rPr>
-              <w:t>Ok</w:t>
+              <w:t>Pass</w:t>
             </w:r>
           </w:p>
         </w:tc>
@@ -15700,7 +15702,7 @@
                 <w:rFonts w:cstheme="minorHAnsi"/>
               </w:rPr>
               <w:lastRenderedPageBreak/>
-              <w:t>Ok</w:t>
+              <w:t>Pass</w:t>
             </w:r>
           </w:p>
         </w:tc>
@@ -15816,7 +15818,7 @@
               <w:rPr>
                 <w:rFonts w:cstheme="minorHAnsi"/>
               </w:rPr>
-              <w:t>Ok</w:t>
+              <w:t>Pass</w:t>
             </w:r>
           </w:p>
         </w:tc>

</xml_diff>

<commit_message>
[Damian] Se terminan las descripciones de las pruebas  17 y 18
Se generan completan los comentarios para identificar cual test automatizado corresponde a su test id.
queda pendiente revisar test 14 y 15 en el word y determinar que hacer.
</commit_message>
<xml_diff>
--- a/A4/Pruebas funcionales automaticas.docx
+++ b/A4/Pruebas funcionales automaticas.docx
@@ -5188,6 +5188,12 @@
               <w:rPr>
                 <w:rFonts w:cstheme="minorHAnsi"/>
               </w:rPr>
+              <w:t xml:space="preserve">Email: </w:t>
+            </w:r>
+            <w:r>
+              <w:rPr>
+                <w:rFonts w:cstheme="minorHAnsi"/>
+              </w:rPr>
               <w:t>benjamin.yokese5026@gmail.com</w:t>
             </w:r>
           </w:p>
@@ -5297,6 +5303,12 @@
                 <w:rFonts w:cstheme="minorHAnsi"/>
               </w:rPr>
             </w:pPr>
+            <w:r>
+              <w:rPr>
+                <w:rFonts w:cstheme="minorHAnsi"/>
+              </w:rPr>
+              <w:t xml:space="preserve">Password: </w:t>
+            </w:r>
             <w:r>
               <w:rPr>
                 <w:rFonts w:cstheme="minorHAnsi"/>
@@ -5725,6 +5737,12 @@
                 <w:rFonts w:cstheme="minorHAnsi"/>
               </w:rPr>
             </w:pPr>
+            <w:r>
+              <w:rPr>
+                <w:rFonts w:cstheme="minorHAnsi"/>
+              </w:rPr>
+              <w:t>Un usuario registrado termina de comprar o de utilizar la página y desea cerrar sesión.</w:t>
+            </w:r>
           </w:p>
         </w:tc>
       </w:tr>
@@ -5803,7 +5821,19 @@
               <w:rPr>
                 <w:rFonts w:cstheme="minorHAnsi"/>
               </w:rPr>
-              <w:t>02/12/2021</w:t>
+              <w:t>0</w:t>
+            </w:r>
+            <w:r>
+              <w:rPr>
+                <w:rFonts w:cstheme="minorHAnsi"/>
+              </w:rPr>
+              <w:t>3</w:t>
+            </w:r>
+            <w:r>
+              <w:rPr>
+                <w:rFonts w:cstheme="minorHAnsi"/>
+              </w:rPr>
+              <w:t>/12/2021</w:t>
             </w:r>
           </w:p>
         </w:tc>
@@ -5883,7 +5913,19 @@
               <w:rPr>
                 <w:rFonts w:cstheme="minorHAnsi"/>
               </w:rPr>
-              <w:t>02/12/2021</w:t>
+              <w:t>0</w:t>
+            </w:r>
+            <w:r>
+              <w:rPr>
+                <w:rFonts w:cstheme="minorHAnsi"/>
+              </w:rPr>
+              <w:t>3</w:t>
+            </w:r>
+            <w:r>
+              <w:rPr>
+                <w:rFonts w:cstheme="minorHAnsi"/>
+              </w:rPr>
+              <w:t>/12/2021</w:t>
             </w:r>
           </w:p>
         </w:tc>
@@ -5921,6 +5963,12 @@
                 <w:rFonts w:cstheme="minorHAnsi"/>
               </w:rPr>
             </w:pPr>
+            <w:r>
+              <w:rPr>
+                <w:rFonts w:cstheme="minorHAnsi"/>
+              </w:rPr>
+              <w:t>Pass</w:t>
+            </w:r>
           </w:p>
         </w:tc>
       </w:tr>
@@ -5978,6 +6026,18 @@
                 <w:b/>
               </w:rPr>
             </w:pPr>
+            <w:r>
+              <w:rPr>
+                <w:lang w:val="es-ES"/>
+              </w:rPr>
+              <w:t>Automation Practice Website debe estar d</w:t>
+            </w:r>
+            <w:r>
+              <w:rPr>
+                <w:lang w:val="es-ES"/>
+              </w:rPr>
+              <w:t>isponible para ser accedido desde un navegador web.</w:t>
+            </w:r>
           </w:p>
         </w:tc>
       </w:tr>
@@ -6242,6 +6302,15 @@
                 <w:rFonts w:cstheme="minorHAnsi"/>
               </w:rPr>
             </w:pPr>
+            <w:r>
+              <w:rPr>
+                <w:rFonts w:cstheme="minorHAnsi"/>
+              </w:rPr>
+              <w:t xml:space="preserve">Ingresar al Login de la página web </w:t>
+            </w:r>
+            <w:r>
+              <w:t>Automation Practice Website.</w:t>
+            </w:r>
           </w:p>
         </w:tc>
         <w:tc>
@@ -6254,6 +6323,12 @@
                 <w:rFonts w:cstheme="minorHAnsi"/>
               </w:rPr>
             </w:pPr>
+            <w:r>
+              <w:rPr>
+                <w:rFonts w:cstheme="minorHAnsi"/>
+              </w:rPr>
+              <w:t>http://automationpractice.com/index.php?controller=authentication&amp;back=my-account</w:t>
+            </w:r>
           </w:p>
         </w:tc>
         <w:tc>
@@ -6352,6 +6427,12 @@
                 <w:rFonts w:cstheme="minorHAnsi"/>
               </w:rPr>
             </w:pPr>
+            <w:r>
+              <w:rPr>
+                <w:rFonts w:cstheme="minorHAnsi"/>
+              </w:rPr>
+              <w:t>Ingresar un Email válido</w:t>
+            </w:r>
           </w:p>
         </w:tc>
         <w:tc>
@@ -6364,6 +6445,12 @@
                 <w:rFonts w:cstheme="minorHAnsi"/>
               </w:rPr>
             </w:pPr>
+            <w:r>
+              <w:rPr>
+                <w:rFonts w:cstheme="minorHAnsi"/>
+              </w:rPr>
+              <w:t>benjamin.yokese5026@gmail.com</w:t>
+            </w:r>
           </w:p>
         </w:tc>
         <w:tc>
@@ -6400,6 +6487,12 @@
                 <w:rFonts w:cstheme="minorHAnsi"/>
               </w:rPr>
             </w:pPr>
+            <w:r>
+              <w:rPr>
+                <w:rFonts w:cstheme="minorHAnsi"/>
+              </w:rPr>
+              <w:t>Pass</w:t>
+            </w:r>
           </w:p>
         </w:tc>
         <w:tc>
@@ -6444,6 +6537,12 @@
                 <w:rFonts w:cstheme="minorHAnsi"/>
               </w:rPr>
             </w:pPr>
+            <w:r>
+              <w:rPr>
+                <w:rFonts w:cstheme="minorHAnsi"/>
+              </w:rPr>
+              <w:t>Ingresar un Password válido</w:t>
+            </w:r>
           </w:p>
         </w:tc>
         <w:tc>
@@ -6456,6 +6555,12 @@
                 <w:rFonts w:cstheme="minorHAnsi"/>
               </w:rPr>
             </w:pPr>
+            <w:r>
+              <w:rPr>
+                <w:rFonts w:cstheme="minorHAnsi"/>
+              </w:rPr>
+              <w:t>pass123</w:t>
+            </w:r>
           </w:p>
         </w:tc>
         <w:tc>
@@ -6492,6 +6597,244 @@
                 <w:rFonts w:cstheme="minorHAnsi"/>
               </w:rPr>
             </w:pPr>
+            <w:r>
+              <w:rPr>
+                <w:rFonts w:cstheme="minorHAnsi"/>
+              </w:rPr>
+              <w:t>Pass</w:t>
+            </w:r>
+          </w:p>
+        </w:tc>
+        <w:tc>
+          <w:tcPr>
+            <w:tcW w:w="2977" w:type="dxa"/>
+          </w:tcPr>
+          <w:p>
+            <w:pPr>
+              <w:rPr>
+                <w:rFonts w:cstheme="minorHAnsi"/>
+              </w:rPr>
+            </w:pPr>
+          </w:p>
+        </w:tc>
+      </w:tr>
+      <w:tr>
+        <w:tc>
+          <w:tcPr>
+            <w:tcW w:w="383" w:type="dxa"/>
+          </w:tcPr>
+          <w:p>
+            <w:pPr>
+              <w:rPr>
+                <w:rFonts w:cstheme="minorHAnsi"/>
+              </w:rPr>
+            </w:pPr>
+            <w:r>
+              <w:rPr>
+                <w:rFonts w:cstheme="minorHAnsi"/>
+              </w:rPr>
+              <w:t>4</w:t>
+            </w:r>
+          </w:p>
+        </w:tc>
+        <w:tc>
+          <w:tcPr>
+            <w:tcW w:w="2409" w:type="dxa"/>
+          </w:tcPr>
+          <w:p>
+            <w:pPr>
+              <w:rPr>
+                <w:rFonts w:cstheme="minorHAnsi"/>
+              </w:rPr>
+            </w:pPr>
+            <w:r>
+              <w:rPr>
+                <w:rFonts w:cstheme="minorHAnsi"/>
+              </w:rPr>
+              <w:t>Presionar botón verde Sign in</w:t>
+            </w:r>
+          </w:p>
+        </w:tc>
+        <w:tc>
+          <w:tcPr>
+            <w:tcW w:w="2873" w:type="dxa"/>
+          </w:tcPr>
+          <w:p>
+            <w:pPr>
+              <w:rPr>
+                <w:rFonts w:cstheme="minorHAnsi"/>
+              </w:rPr>
+            </w:pPr>
+          </w:p>
+        </w:tc>
+        <w:tc>
+          <w:tcPr>
+            <w:tcW w:w="1701" w:type="dxa"/>
+          </w:tcPr>
+          <w:p>
+            <w:pPr>
+              <w:rPr>
+                <w:rFonts w:cstheme="minorHAnsi"/>
+              </w:rPr>
+            </w:pPr>
+            <w:r>
+              <w:rPr>
+                <w:rFonts w:cstheme="minorHAnsi"/>
+              </w:rPr>
+              <w:t>Se redirecciona a la cuenta ingresada</w:t>
+            </w:r>
+          </w:p>
+        </w:tc>
+        <w:tc>
+          <w:tcPr>
+            <w:tcW w:w="1418" w:type="dxa"/>
+          </w:tcPr>
+          <w:p>
+            <w:pPr>
+              <w:rPr>
+                <w:rFonts w:cstheme="minorHAnsi"/>
+              </w:rPr>
+            </w:pPr>
+            <w:r>
+              <w:rPr>
+                <w:rFonts w:cstheme="minorHAnsi"/>
+              </w:rPr>
+              <w:t>Se redirecciona a la cuenta ingresada</w:t>
+            </w:r>
+          </w:p>
+        </w:tc>
+        <w:tc>
+          <w:tcPr>
+            <w:tcW w:w="992" w:type="dxa"/>
+          </w:tcPr>
+          <w:p>
+            <w:pPr>
+              <w:rPr>
+                <w:rFonts w:cstheme="minorHAnsi"/>
+              </w:rPr>
+            </w:pPr>
+            <w:r>
+              <w:rPr>
+                <w:rFonts w:cstheme="minorHAnsi"/>
+              </w:rPr>
+              <w:t>Pass</w:t>
+            </w:r>
+          </w:p>
+        </w:tc>
+        <w:tc>
+          <w:tcPr>
+            <w:tcW w:w="2977" w:type="dxa"/>
+          </w:tcPr>
+          <w:p>
+            <w:pPr>
+              <w:rPr>
+                <w:rFonts w:cstheme="minorHAnsi"/>
+              </w:rPr>
+            </w:pPr>
+          </w:p>
+        </w:tc>
+      </w:tr>
+      <w:tr>
+        <w:tc>
+          <w:tcPr>
+            <w:tcW w:w="383" w:type="dxa"/>
+          </w:tcPr>
+          <w:p>
+            <w:pPr>
+              <w:rPr>
+                <w:rFonts w:cstheme="minorHAnsi"/>
+              </w:rPr>
+            </w:pPr>
+            <w:r>
+              <w:rPr>
+                <w:rFonts w:cstheme="minorHAnsi"/>
+              </w:rPr>
+              <w:t>5</w:t>
+            </w:r>
+          </w:p>
+        </w:tc>
+        <w:tc>
+          <w:tcPr>
+            <w:tcW w:w="2409" w:type="dxa"/>
+          </w:tcPr>
+          <w:p>
+            <w:pPr>
+              <w:rPr>
+                <w:rFonts w:cstheme="minorHAnsi"/>
+              </w:rPr>
+            </w:pPr>
+            <w:r>
+              <w:rPr>
+                <w:rFonts w:cstheme="minorHAnsi"/>
+              </w:rPr>
+              <w:t>Presionar botón Sign out para cerrar sesión.</w:t>
+            </w:r>
+          </w:p>
+        </w:tc>
+        <w:tc>
+          <w:tcPr>
+            <w:tcW w:w="2873" w:type="dxa"/>
+          </w:tcPr>
+          <w:p>
+            <w:pPr>
+              <w:rPr>
+                <w:rFonts w:cstheme="minorHAnsi"/>
+              </w:rPr>
+            </w:pPr>
+          </w:p>
+        </w:tc>
+        <w:tc>
+          <w:tcPr>
+            <w:tcW w:w="1701" w:type="dxa"/>
+          </w:tcPr>
+          <w:p>
+            <w:pPr>
+              <w:rPr>
+                <w:rFonts w:cstheme="minorHAnsi"/>
+              </w:rPr>
+            </w:pPr>
+            <w:r>
+              <w:rPr>
+                <w:rFonts w:cstheme="minorHAnsi"/>
+              </w:rPr>
+              <w:t>Se redirecciona a la página principal con la sesión cerrada.</w:t>
+            </w:r>
+          </w:p>
+        </w:tc>
+        <w:tc>
+          <w:tcPr>
+            <w:tcW w:w="1418" w:type="dxa"/>
+          </w:tcPr>
+          <w:p>
+            <w:pPr>
+              <w:rPr>
+                <w:rFonts w:cstheme="minorHAnsi"/>
+              </w:rPr>
+            </w:pPr>
+            <w:r>
+              <w:rPr>
+                <w:rFonts w:cstheme="minorHAnsi"/>
+              </w:rPr>
+              <w:t>Se redirecciona a la página principal con la sesión cerrada.</w:t>
+            </w:r>
+          </w:p>
+        </w:tc>
+        <w:tc>
+          <w:tcPr>
+            <w:tcW w:w="992" w:type="dxa"/>
+          </w:tcPr>
+          <w:p>
+            <w:pPr>
+              <w:rPr>
+                <w:rFonts w:cstheme="minorHAnsi"/>
+              </w:rPr>
+            </w:pPr>
+            <w:r>
+              <w:rPr>
+                <w:rFonts w:cstheme="minorHAnsi"/>
+              </w:rPr>
+              <w:t>Pass</w:t>
+            </w:r>
           </w:p>
         </w:tc>
         <w:tc>
@@ -6544,6 +6887,7 @@
                 <w:rFonts w:cstheme="minorHAnsi"/>
                 <w:b/>
               </w:rPr>
+              <w:lastRenderedPageBreak/>
               <w:t>Observaciones finales</w:t>
             </w:r>
           </w:p>
@@ -6717,13 +7061,13 @@
               <w:rPr>
                 <w:rFonts w:cstheme="minorHAnsi"/>
               </w:rPr>
-              <w:t xml:space="preserve">Probar credenciales no </w:t>
-            </w:r>
-            <w:r>
-              <w:rPr>
-                <w:rFonts w:cstheme="minorHAnsi"/>
-              </w:rPr>
-              <w:t>registradas</w:t>
+              <w:t xml:space="preserve">Probar credenciales </w:t>
+            </w:r>
+            <w:r>
+              <w:rPr>
+                <w:rFonts w:cstheme="minorHAnsi"/>
+              </w:rPr>
+              <w:t>falsas</w:t>
             </w:r>
             <w:r>
               <w:rPr>
@@ -6767,6 +7111,18 @@
                 <w:rFonts w:cstheme="minorHAnsi"/>
               </w:rPr>
             </w:pPr>
+            <w:r>
+              <w:rPr>
+                <w:rFonts w:cstheme="minorHAnsi"/>
+              </w:rPr>
+              <w:t>Un usuario no registrado quiere ingre</w:t>
+            </w:r>
+            <w:r>
+              <w:rPr>
+                <w:rFonts w:cstheme="minorHAnsi"/>
+              </w:rPr>
+              <w:t>sar con una cuenta que no le pertenece.</w:t>
+            </w:r>
           </w:p>
         </w:tc>
       </w:tr>
@@ -6845,7 +7201,19 @@
               <w:rPr>
                 <w:rFonts w:cstheme="minorHAnsi"/>
               </w:rPr>
-              <w:t>02/12/2021</w:t>
+              <w:t>0</w:t>
+            </w:r>
+            <w:r>
+              <w:rPr>
+                <w:rFonts w:cstheme="minorHAnsi"/>
+              </w:rPr>
+              <w:t>3</w:t>
+            </w:r>
+            <w:r>
+              <w:rPr>
+                <w:rFonts w:cstheme="minorHAnsi"/>
+              </w:rPr>
+              <w:t>/12/2021</w:t>
             </w:r>
           </w:p>
         </w:tc>
@@ -6925,7 +7293,19 @@
               <w:rPr>
                 <w:rFonts w:cstheme="minorHAnsi"/>
               </w:rPr>
-              <w:t>02/12/2021</w:t>
+              <w:t>0</w:t>
+            </w:r>
+            <w:r>
+              <w:rPr>
+                <w:rFonts w:cstheme="minorHAnsi"/>
+              </w:rPr>
+              <w:t>3</w:t>
+            </w:r>
+            <w:r>
+              <w:rPr>
+                <w:rFonts w:cstheme="minorHAnsi"/>
+              </w:rPr>
+              <w:t>/12/2021</w:t>
             </w:r>
           </w:p>
         </w:tc>
@@ -6963,6 +7343,12 @@
                 <w:rFonts w:cstheme="minorHAnsi"/>
               </w:rPr>
             </w:pPr>
+            <w:r>
+              <w:rPr>
+                <w:rFonts w:cstheme="minorHAnsi"/>
+              </w:rPr>
+              <w:t>Pass</w:t>
+            </w:r>
           </w:p>
         </w:tc>
       </w:tr>
@@ -7020,6 +7406,18 @@
                 <w:b/>
               </w:rPr>
             </w:pPr>
+            <w:r>
+              <w:rPr>
+                <w:lang w:val="es-ES"/>
+              </w:rPr>
+              <w:t>Automation Practice Website debe estar d</w:t>
+            </w:r>
+            <w:r>
+              <w:rPr>
+                <w:lang w:val="es-ES"/>
+              </w:rPr>
+              <w:t>isponible para ser accedido desde un navegador web.</w:t>
+            </w:r>
           </w:p>
         </w:tc>
       </w:tr>
@@ -7415,7 +7813,7 @@
               <w:rPr>
                 <w:rFonts w:cstheme="minorHAnsi"/>
               </w:rPr>
-              <w:t>Ingresar un Email inválido</w:t>
+              <w:t>Ingresar un Email válido</w:t>
             </w:r>
           </w:p>
         </w:tc>
@@ -7429,6 +7827,18 @@
                 <w:rFonts w:cstheme="minorHAnsi"/>
               </w:rPr>
             </w:pPr>
+            <w:r>
+              <w:rPr>
+                <w:rFonts w:cstheme="minorHAnsi"/>
+              </w:rPr>
+              <w:t xml:space="preserve">Email: </w:t>
+            </w:r>
+            <w:r>
+              <w:rPr>
+                <w:rFonts w:cstheme="minorHAnsi"/>
+              </w:rPr>
+              <w:t>benjamin.yokese5026@gmail.com</w:t>
+            </w:r>
           </w:p>
         </w:tc>
         <w:tc>
@@ -7465,6 +7875,12 @@
                 <w:rFonts w:cstheme="minorHAnsi"/>
               </w:rPr>
             </w:pPr>
+            <w:r>
+              <w:rPr>
+                <w:rFonts w:cstheme="minorHAnsi"/>
+              </w:rPr>
+              <w:t>Pass</w:t>
+            </w:r>
           </w:p>
         </w:tc>
         <w:tc>
@@ -7530,6 +7946,12 @@
                 <w:rFonts w:cstheme="minorHAnsi"/>
               </w:rPr>
             </w:pPr>
+            <w:r>
+              <w:rPr>
+                <w:rFonts w:cstheme="minorHAnsi"/>
+              </w:rPr>
+              <w:t>Password: Pass000</w:t>
+            </w:r>
           </w:p>
         </w:tc>
         <w:tc>
@@ -7566,6 +7988,12 @@
                 <w:rFonts w:cstheme="minorHAnsi"/>
               </w:rPr>
             </w:pPr>
+            <w:r>
+              <w:rPr>
+                <w:rFonts w:cstheme="minorHAnsi"/>
+              </w:rPr>
+              <w:t>Pass</w:t>
+            </w:r>
           </w:p>
         </w:tc>
         <w:tc>
@@ -7644,7 +8072,7 @@
               <w:rPr>
                 <w:rFonts w:cstheme="minorHAnsi"/>
               </w:rPr>
-              <w:t>Se indica sin redireccionar que hubo un error en el ingreso.</w:t>
+              <w:t>No permite el ingreso a la cuenta por que las credenciales no son las correctas.</w:t>
             </w:r>
           </w:p>
         </w:tc>
@@ -7658,6 +8086,12 @@
                 <w:rFonts w:cstheme="minorHAnsi"/>
               </w:rPr>
             </w:pPr>
+            <w:r>
+              <w:rPr>
+                <w:rFonts w:cstheme="minorHAnsi"/>
+              </w:rPr>
+              <w:t>No permite el ingreso a la cuenta por que las credenciales no son las correctas.</w:t>
+            </w:r>
           </w:p>
         </w:tc>
         <w:tc>
@@ -7670,6 +8104,12 @@
                 <w:rFonts w:cstheme="minorHAnsi"/>
               </w:rPr>
             </w:pPr>
+            <w:r>
+              <w:rPr>
+                <w:rFonts w:cstheme="minorHAnsi"/>
+              </w:rPr>
+              <w:t>Pass</w:t>
+            </w:r>
           </w:p>
         </w:tc>
         <w:tc>
@@ -7772,7 +8212,6 @@
           <w:b/>
           <w:sz w:val="36"/>
         </w:rPr>
-        <w:lastRenderedPageBreak/>
         <w:br w:type="page"/>
       </w:r>
     </w:p>

</xml_diff>

<commit_message>
[Damian - y todos] Se crea un verificador para el correo en crearCuenta
El correo debe ser distintos, si es uno que ya esta registrado, el test cae (como fallo de prueba, no como error).
</commit_message>
<xml_diff>
--- a/A4/Pruebas funcionales automaticas.docx
+++ b/A4/Pruebas funcionales automaticas.docx
@@ -359,7 +359,23 @@
                 <w:rFonts w:cstheme="minorHAnsi"/>
                 <w:b/>
               </w:rPr>
-              <w:t>Resultado Final de la Prueba (Pass / Fail)</w:t>
+              <w:t xml:space="preserve">Resultado Final de la Prueba (Pass / </w:t>
+            </w:r>
+            <w:proofErr w:type="spellStart"/>
+            <w:r>
+              <w:rPr>
+                <w:rFonts w:cstheme="minorHAnsi"/>
+                <w:b/>
+              </w:rPr>
+              <w:t>Fail</w:t>
+            </w:r>
+            <w:proofErr w:type="spellEnd"/>
+            <w:r>
+              <w:rPr>
+                <w:rFonts w:cstheme="minorHAnsi"/>
+                <w:b/>
+              </w:rPr>
+              <w:t>)</w:t>
             </w:r>
           </w:p>
         </w:tc>
@@ -455,7 +471,49 @@
               <w:rPr>
                 <w:lang w:val="es-ES"/>
               </w:rPr>
-              <w:t xml:space="preserve"> Automation Practice Website debe estar d</w:t>
+              <w:t xml:space="preserve"> </w:t>
+            </w:r>
+            <w:proofErr w:type="spellStart"/>
+            <w:r>
+              <w:rPr>
+                <w:lang w:val="es-ES"/>
+              </w:rPr>
+              <w:t>Automation</w:t>
+            </w:r>
+            <w:proofErr w:type="spellEnd"/>
+            <w:r>
+              <w:rPr>
+                <w:lang w:val="es-ES"/>
+              </w:rPr>
+              <w:t xml:space="preserve"> </w:t>
+            </w:r>
+            <w:proofErr w:type="spellStart"/>
+            <w:r>
+              <w:rPr>
+                <w:lang w:val="es-ES"/>
+              </w:rPr>
+              <w:t>Practice</w:t>
+            </w:r>
+            <w:proofErr w:type="spellEnd"/>
+            <w:r>
+              <w:rPr>
+                <w:lang w:val="es-ES"/>
+              </w:rPr>
+              <w:t xml:space="preserve"> </w:t>
+            </w:r>
+            <w:proofErr w:type="spellStart"/>
+            <w:r>
+              <w:rPr>
+                <w:lang w:val="es-ES"/>
+              </w:rPr>
+              <w:t>Website</w:t>
+            </w:r>
+            <w:proofErr w:type="spellEnd"/>
+            <w:r>
+              <w:rPr>
+                <w:lang w:val="es-ES"/>
+              </w:rPr>
+              <w:t xml:space="preserve"> debe estar d</w:t>
             </w:r>
             <w:r>
               <w:rPr>
@@ -660,6 +718,7 @@
               </w:rPr>
               <w:t xml:space="preserve"> </w:t>
             </w:r>
+            <w:proofErr w:type="spellStart"/>
             <w:r>
               <w:rPr>
                 <w:rFonts w:cstheme="minorHAnsi"/>
@@ -669,6 +728,7 @@
               </w:rPr>
               <w:t>Fail</w:t>
             </w:r>
+            <w:proofErr w:type="spellEnd"/>
           </w:p>
         </w:tc>
         <w:tc>
@@ -745,8 +805,29 @@
               </w:rPr>
               <w:t xml:space="preserve"> web de </w:t>
             </w:r>
-            <w:r>
-              <w:t>Automation Practice Website.</w:t>
+            <w:proofErr w:type="spellStart"/>
+            <w:r>
+              <w:t>Automation</w:t>
+            </w:r>
+            <w:proofErr w:type="spellEnd"/>
+            <w:r>
+              <w:t xml:space="preserve"> </w:t>
+            </w:r>
+            <w:proofErr w:type="spellStart"/>
+            <w:r>
+              <w:t>Practice</w:t>
+            </w:r>
+            <w:proofErr w:type="spellEnd"/>
+            <w:r>
+              <w:t xml:space="preserve"> </w:t>
+            </w:r>
+            <w:proofErr w:type="spellStart"/>
+            <w:r>
+              <w:t>Website</w:t>
+            </w:r>
+            <w:proofErr w:type="spellEnd"/>
+            <w:r>
+              <w:t>.</w:t>
             </w:r>
           </w:p>
         </w:tc>
@@ -868,7 +949,35 @@
               <w:rPr>
                 <w:rFonts w:cstheme="minorHAnsi"/>
               </w:rPr>
-              <w:t>Dirigirse a la pestaña de contacto “Contact Us”</w:t>
+              <w:t>Dirigirse a la pestaña de contacto “</w:t>
+            </w:r>
+            <w:proofErr w:type="spellStart"/>
+            <w:r>
+              <w:rPr>
+                <w:rFonts w:cstheme="minorHAnsi"/>
+              </w:rPr>
+              <w:t>Contact</w:t>
+            </w:r>
+            <w:proofErr w:type="spellEnd"/>
+            <w:r>
+              <w:rPr>
+                <w:rFonts w:cstheme="minorHAnsi"/>
+              </w:rPr>
+              <w:t xml:space="preserve"> </w:t>
+            </w:r>
+            <w:proofErr w:type="spellStart"/>
+            <w:r>
+              <w:rPr>
+                <w:rFonts w:cstheme="minorHAnsi"/>
+              </w:rPr>
+              <w:t>Us</w:t>
+            </w:r>
+            <w:proofErr w:type="spellEnd"/>
+            <w:r>
+              <w:rPr>
+                <w:rFonts w:cstheme="minorHAnsi"/>
+              </w:rPr>
+              <w:t>”</w:t>
             </w:r>
           </w:p>
         </w:tc>
@@ -1002,7 +1111,35 @@
               <w:rPr>
                 <w:rFonts w:cstheme="minorHAnsi"/>
               </w:rPr>
-              <w:t>Selección: Customer service.</w:t>
+              <w:t xml:space="preserve">Selección: </w:t>
+            </w:r>
+            <w:proofErr w:type="spellStart"/>
+            <w:r>
+              <w:rPr>
+                <w:rFonts w:cstheme="minorHAnsi"/>
+              </w:rPr>
+              <w:t>Customer</w:t>
+            </w:r>
+            <w:proofErr w:type="spellEnd"/>
+            <w:r>
+              <w:rPr>
+                <w:rFonts w:cstheme="minorHAnsi"/>
+              </w:rPr>
+              <w:t xml:space="preserve"> </w:t>
+            </w:r>
+            <w:proofErr w:type="spellStart"/>
+            <w:r>
+              <w:rPr>
+                <w:rFonts w:cstheme="minorHAnsi"/>
+              </w:rPr>
+              <w:t>service</w:t>
+            </w:r>
+            <w:proofErr w:type="spellEnd"/>
+            <w:r>
+              <w:rPr>
+                <w:rFonts w:cstheme="minorHAnsi"/>
+              </w:rPr>
+              <w:t>.</w:t>
             </w:r>
           </w:p>
           <w:p>
@@ -1148,7 +1285,21 @@
               <w:rPr>
                 <w:rFonts w:cstheme="minorHAnsi"/>
               </w:rPr>
-              <w:t>Presionar botón “Send”</w:t>
+              <w:t>Presionar botón “</w:t>
+            </w:r>
+            <w:proofErr w:type="spellStart"/>
+            <w:r>
+              <w:rPr>
+                <w:rFonts w:cstheme="minorHAnsi"/>
+              </w:rPr>
+              <w:t>Send</w:t>
+            </w:r>
+            <w:proofErr w:type="spellEnd"/>
+            <w:r>
+              <w:rPr>
+                <w:rFonts w:cstheme="minorHAnsi"/>
+              </w:rPr>
+              <w:t>”</w:t>
             </w:r>
           </w:p>
         </w:tc>
@@ -1445,7 +1596,7 @@
           <w:tcPr>
             <w:tcW w:w="8789" w:type="dxa"/>
             <w:gridSpan w:val="3"/>
-            <w:shd w:val="clear" w:color="auto" w:fill="FFC000" w:themeFill="accent4"/>
+            <w:shd w:val="clear" w:color="auto" w:fill="auto"/>
           </w:tcPr>
           <w:p>
             <w:pPr>
@@ -1694,7 +1845,23 @@
                 <w:rFonts w:cstheme="minorHAnsi"/>
                 <w:b/>
               </w:rPr>
-              <w:t>Resultado Final de la Prueba (Pass / Fail)</w:t>
+              <w:t xml:space="preserve">Resultado Final de la Prueba (Pass / </w:t>
+            </w:r>
+            <w:proofErr w:type="spellStart"/>
+            <w:r>
+              <w:rPr>
+                <w:rFonts w:cstheme="minorHAnsi"/>
+                <w:b/>
+              </w:rPr>
+              <w:t>Fail</w:t>
+            </w:r>
+            <w:proofErr w:type="spellEnd"/>
+            <w:r>
+              <w:rPr>
+                <w:rFonts w:cstheme="minorHAnsi"/>
+                <w:b/>
+              </w:rPr>
+              <w:t>)</w:t>
             </w:r>
           </w:p>
         </w:tc>
@@ -1709,12 +1876,14 @@
                 <w:rFonts w:cstheme="minorHAnsi"/>
               </w:rPr>
             </w:pPr>
+            <w:proofErr w:type="spellStart"/>
             <w:r>
               <w:rPr>
                 <w:rFonts w:cstheme="minorHAnsi"/>
               </w:rPr>
               <w:t>Fail</w:t>
             </w:r>
+            <w:proofErr w:type="spellEnd"/>
           </w:p>
         </w:tc>
       </w:tr>
@@ -1783,7 +1952,49 @@
               <w:rPr>
                 <w:lang w:val="es-ES"/>
               </w:rPr>
-              <w:t xml:space="preserve"> Automation Practice Website debe estar d</w:t>
+              <w:t xml:space="preserve"> </w:t>
+            </w:r>
+            <w:proofErr w:type="spellStart"/>
+            <w:r>
+              <w:rPr>
+                <w:lang w:val="es-ES"/>
+              </w:rPr>
+              <w:t>Automation</w:t>
+            </w:r>
+            <w:proofErr w:type="spellEnd"/>
+            <w:r>
+              <w:rPr>
+                <w:lang w:val="es-ES"/>
+              </w:rPr>
+              <w:t xml:space="preserve"> </w:t>
+            </w:r>
+            <w:proofErr w:type="spellStart"/>
+            <w:r>
+              <w:rPr>
+                <w:lang w:val="es-ES"/>
+              </w:rPr>
+              <w:t>Practice</w:t>
+            </w:r>
+            <w:proofErr w:type="spellEnd"/>
+            <w:r>
+              <w:rPr>
+                <w:lang w:val="es-ES"/>
+              </w:rPr>
+              <w:t xml:space="preserve"> </w:t>
+            </w:r>
+            <w:proofErr w:type="spellStart"/>
+            <w:r>
+              <w:rPr>
+                <w:lang w:val="es-ES"/>
+              </w:rPr>
+              <w:t>Website</w:t>
+            </w:r>
+            <w:proofErr w:type="spellEnd"/>
+            <w:r>
+              <w:rPr>
+                <w:lang w:val="es-ES"/>
+              </w:rPr>
+              <w:t xml:space="preserve"> debe estar d</w:t>
             </w:r>
             <w:r>
               <w:rPr>
@@ -1988,6 +2199,7 @@
               </w:rPr>
               <w:t xml:space="preserve"> </w:t>
             </w:r>
+            <w:proofErr w:type="spellStart"/>
             <w:r>
               <w:rPr>
                 <w:rFonts w:cstheme="minorHAnsi"/>
@@ -1997,6 +2209,7 @@
               </w:rPr>
               <w:t>Fail</w:t>
             </w:r>
+            <w:proofErr w:type="spellEnd"/>
           </w:p>
         </w:tc>
         <w:tc>
@@ -2061,8 +2274,29 @@
               </w:rPr>
               <w:t xml:space="preserve">Ir a la página web de </w:t>
             </w:r>
-            <w:r>
-              <w:t>Automation Practice Website.</w:t>
+            <w:proofErr w:type="spellStart"/>
+            <w:r>
+              <w:t>Automation</w:t>
+            </w:r>
+            <w:proofErr w:type="spellEnd"/>
+            <w:r>
+              <w:t xml:space="preserve"> </w:t>
+            </w:r>
+            <w:proofErr w:type="spellStart"/>
+            <w:r>
+              <w:t>Practice</w:t>
+            </w:r>
+            <w:proofErr w:type="spellEnd"/>
+            <w:r>
+              <w:t xml:space="preserve"> </w:t>
+            </w:r>
+            <w:proofErr w:type="spellStart"/>
+            <w:r>
+              <w:t>Website</w:t>
+            </w:r>
+            <w:proofErr w:type="spellEnd"/>
+            <w:r>
+              <w:t>.</w:t>
             </w:r>
           </w:p>
         </w:tc>
@@ -2184,7 +2418,23 @@
               <w:rPr>
                 <w:rFonts w:cstheme="minorHAnsi"/>
               </w:rPr>
-              <w:t>Hacer click sobre la segunda barra de navegación de la ropa en la opción WOMAN</w:t>
+              <w:t xml:space="preserve">Hacer </w:t>
+            </w:r>
+            <w:proofErr w:type="spellStart"/>
+            <w:proofErr w:type="gramStart"/>
+            <w:r>
+              <w:rPr>
+                <w:rFonts w:cstheme="minorHAnsi"/>
+              </w:rPr>
+              <w:t>click</w:t>
+            </w:r>
+            <w:proofErr w:type="spellEnd"/>
+            <w:proofErr w:type="gramEnd"/>
+            <w:r>
+              <w:rPr>
+                <w:rFonts w:cstheme="minorHAnsi"/>
+              </w:rPr>
+              <w:t xml:space="preserve"> sobre la segunda barra de navegación de la ropa en la opción WOMAN</w:t>
             </w:r>
           </w:p>
         </w:tc>
@@ -2362,12 +2612,14 @@
                 <w:rFonts w:cstheme="minorHAnsi"/>
               </w:rPr>
             </w:pPr>
+            <w:proofErr w:type="spellStart"/>
             <w:r>
               <w:rPr>
                 <w:rFonts w:cstheme="minorHAnsi"/>
               </w:rPr>
               <w:t>Fail</w:t>
             </w:r>
+            <w:proofErr w:type="spellEnd"/>
           </w:p>
         </w:tc>
         <w:tc>
@@ -2384,7 +2636,21 @@
               <w:rPr>
                 <w:rFonts w:cstheme="minorHAnsi"/>
               </w:rPr>
-              <w:t>La página no carga los datos, el filtro se queda en un loading por un tiempo inaceptable.</w:t>
+              <w:t xml:space="preserve">La página no carga los datos, el filtro se queda en un </w:t>
+            </w:r>
+            <w:proofErr w:type="spellStart"/>
+            <w:r>
+              <w:rPr>
+                <w:rFonts w:cstheme="minorHAnsi"/>
+              </w:rPr>
+              <w:t>loading</w:t>
+            </w:r>
+            <w:proofErr w:type="spellEnd"/>
+            <w:r>
+              <w:rPr>
+                <w:rFonts w:cstheme="minorHAnsi"/>
+              </w:rPr>
+              <w:t xml:space="preserve"> por un tiempo inaceptable.</w:t>
             </w:r>
           </w:p>
         </w:tc>
@@ -2484,12 +2750,14 @@
                 <w:rFonts w:cstheme="minorHAnsi"/>
               </w:rPr>
             </w:pPr>
+            <w:proofErr w:type="spellStart"/>
             <w:r>
               <w:rPr>
                 <w:rFonts w:cstheme="minorHAnsi"/>
               </w:rPr>
               <w:t>Fail</w:t>
             </w:r>
+            <w:proofErr w:type="spellEnd"/>
           </w:p>
         </w:tc>
         <w:tc>
@@ -2710,7 +2978,7 @@
           <w:tcPr>
             <w:tcW w:w="8789" w:type="dxa"/>
             <w:gridSpan w:val="3"/>
-            <w:shd w:val="clear" w:color="auto" w:fill="FFC000" w:themeFill="accent4"/>
+            <w:shd w:val="clear" w:color="auto" w:fill="auto"/>
           </w:tcPr>
           <w:p>
             <w:pPr>
@@ -2953,7 +3221,23 @@
                 <w:rFonts w:cstheme="minorHAnsi"/>
                 <w:b/>
               </w:rPr>
-              <w:t>Resultado Final de la Prueba (Pass / Fail)</w:t>
+              <w:t xml:space="preserve">Resultado Final de la Prueba (Pass / </w:t>
+            </w:r>
+            <w:proofErr w:type="spellStart"/>
+            <w:r>
+              <w:rPr>
+                <w:rFonts w:cstheme="minorHAnsi"/>
+                <w:b/>
+              </w:rPr>
+              <w:t>Fail</w:t>
+            </w:r>
+            <w:proofErr w:type="spellEnd"/>
+            <w:r>
+              <w:rPr>
+                <w:rFonts w:cstheme="minorHAnsi"/>
+                <w:b/>
+              </w:rPr>
+              <w:t>)</w:t>
             </w:r>
           </w:p>
         </w:tc>
@@ -3041,7 +3325,49 @@
               <w:rPr>
                 <w:lang w:val="es-ES"/>
               </w:rPr>
-              <w:t xml:space="preserve"> Automation Practice Website debe estar d</w:t>
+              <w:t xml:space="preserve"> </w:t>
+            </w:r>
+            <w:proofErr w:type="spellStart"/>
+            <w:r>
+              <w:rPr>
+                <w:lang w:val="es-ES"/>
+              </w:rPr>
+              <w:t>Automation</w:t>
+            </w:r>
+            <w:proofErr w:type="spellEnd"/>
+            <w:r>
+              <w:rPr>
+                <w:lang w:val="es-ES"/>
+              </w:rPr>
+              <w:t xml:space="preserve"> </w:t>
+            </w:r>
+            <w:proofErr w:type="spellStart"/>
+            <w:r>
+              <w:rPr>
+                <w:lang w:val="es-ES"/>
+              </w:rPr>
+              <w:t>Practice</w:t>
+            </w:r>
+            <w:proofErr w:type="spellEnd"/>
+            <w:r>
+              <w:rPr>
+                <w:lang w:val="es-ES"/>
+              </w:rPr>
+              <w:t xml:space="preserve"> </w:t>
+            </w:r>
+            <w:proofErr w:type="spellStart"/>
+            <w:r>
+              <w:rPr>
+                <w:lang w:val="es-ES"/>
+              </w:rPr>
+              <w:t>Website</w:t>
+            </w:r>
+            <w:proofErr w:type="spellEnd"/>
+            <w:r>
+              <w:rPr>
+                <w:lang w:val="es-ES"/>
+              </w:rPr>
+              <w:t xml:space="preserve"> debe estar d</w:t>
             </w:r>
             <w:r>
               <w:rPr>
@@ -3247,6 +3573,7 @@
               </w:rPr>
               <w:t xml:space="preserve"> </w:t>
             </w:r>
+            <w:proofErr w:type="spellStart"/>
             <w:r>
               <w:rPr>
                 <w:rFonts w:cstheme="minorHAnsi"/>
@@ -3256,6 +3583,7 @@
               </w:rPr>
               <w:t>Fail</w:t>
             </w:r>
+            <w:proofErr w:type="spellEnd"/>
           </w:p>
         </w:tc>
         <w:tc>
@@ -3320,8 +3648,29 @@
               </w:rPr>
               <w:t xml:space="preserve">Ir a la página web de </w:t>
             </w:r>
-            <w:r>
-              <w:t>Automation Practice Website.</w:t>
+            <w:proofErr w:type="spellStart"/>
+            <w:r>
+              <w:t>Automation</w:t>
+            </w:r>
+            <w:proofErr w:type="spellEnd"/>
+            <w:r>
+              <w:t xml:space="preserve"> </w:t>
+            </w:r>
+            <w:proofErr w:type="spellStart"/>
+            <w:r>
+              <w:t>Practice</w:t>
+            </w:r>
+            <w:proofErr w:type="spellEnd"/>
+            <w:r>
+              <w:t xml:space="preserve"> </w:t>
+            </w:r>
+            <w:proofErr w:type="spellStart"/>
+            <w:r>
+              <w:t>Website</w:t>
+            </w:r>
+            <w:proofErr w:type="spellEnd"/>
+            <w:r>
+              <w:t>.</w:t>
             </w:r>
           </w:p>
         </w:tc>
@@ -3443,7 +3792,21 @@
               <w:rPr>
                 <w:rFonts w:cstheme="minorHAnsi"/>
               </w:rPr>
-              <w:t>Presionar botón Sign in en la barra de navegación.</w:t>
+              <w:t xml:space="preserve">Presionar botón </w:t>
+            </w:r>
+            <w:proofErr w:type="spellStart"/>
+            <w:r>
+              <w:rPr>
+                <w:rFonts w:cstheme="minorHAnsi"/>
+              </w:rPr>
+              <w:t>Sign</w:t>
+            </w:r>
+            <w:proofErr w:type="spellEnd"/>
+            <w:r>
+              <w:rPr>
+                <w:rFonts w:cstheme="minorHAnsi"/>
+              </w:rPr>
+              <w:t xml:space="preserve"> in en la barra de navegación.</w:t>
             </w:r>
           </w:p>
         </w:tc>
@@ -3703,7 +4066,49 @@
               <w:rPr>
                 <w:rFonts w:cstheme="minorHAnsi"/>
               </w:rPr>
-              <w:t>Pulsar botón amarillo Create an account.</w:t>
+              <w:t xml:space="preserve">Pulsar botón amarillo </w:t>
+            </w:r>
+            <w:proofErr w:type="spellStart"/>
+            <w:r>
+              <w:rPr>
+                <w:rFonts w:cstheme="minorHAnsi"/>
+              </w:rPr>
+              <w:t>Create</w:t>
+            </w:r>
+            <w:proofErr w:type="spellEnd"/>
+            <w:r>
+              <w:rPr>
+                <w:rFonts w:cstheme="minorHAnsi"/>
+              </w:rPr>
+              <w:t xml:space="preserve"> </w:t>
+            </w:r>
+            <w:proofErr w:type="spellStart"/>
+            <w:r>
+              <w:rPr>
+                <w:rFonts w:cstheme="minorHAnsi"/>
+              </w:rPr>
+              <w:t>an</w:t>
+            </w:r>
+            <w:proofErr w:type="spellEnd"/>
+            <w:r>
+              <w:rPr>
+                <w:rFonts w:cstheme="minorHAnsi"/>
+              </w:rPr>
+              <w:t xml:space="preserve"> </w:t>
+            </w:r>
+            <w:proofErr w:type="spellStart"/>
+            <w:r>
+              <w:rPr>
+                <w:rFonts w:cstheme="minorHAnsi"/>
+              </w:rPr>
+              <w:t>account</w:t>
+            </w:r>
+            <w:proofErr w:type="spellEnd"/>
+            <w:r>
+              <w:rPr>
+                <w:rFonts w:cstheme="minorHAnsi"/>
+              </w:rPr>
+              <w:t>.</w:t>
             </w:r>
           </w:p>
         </w:tc>
@@ -3870,36 +4275,61 @@
                 <w:lang w:val="en-US"/>
               </w:rPr>
               <w:lastRenderedPageBreak/>
-              <w:t>Company: Entel</w:t>
-            </w:r>
-          </w:p>
-          <w:p>
-            <w:pPr>
+              <w:t xml:space="preserve">Company: </w:t>
+            </w:r>
+            <w:proofErr w:type="spellStart"/>
+            <w:r>
               <w:rPr>
                 <w:rFonts w:cstheme="minorHAnsi"/>
                 <w:lang w:val="en-US"/>
               </w:rPr>
-            </w:pPr>
-            <w:r>
+              <w:t>Entel</w:t>
+            </w:r>
+            <w:proofErr w:type="spellEnd"/>
+          </w:p>
+          <w:p>
+            <w:pPr>
               <w:rPr>
                 <w:rFonts w:cstheme="minorHAnsi"/>
                 <w:lang w:val="en-US"/>
               </w:rPr>
-              <w:t>Address: Calle falsa 123, Departamento 501</w:t>
-            </w:r>
-          </w:p>
-          <w:p>
-            <w:pPr>
+            </w:pPr>
+            <w:r>
               <w:rPr>
                 <w:rFonts w:cstheme="minorHAnsi"/>
                 <w:lang w:val="en-US"/>
               </w:rPr>
-            </w:pPr>
+              <w:t xml:space="preserve">Address: Calle falsa 123, </w:t>
+            </w:r>
+            <w:proofErr w:type="spellStart"/>
             <w:r>
               <w:rPr>
                 <w:rFonts w:cstheme="minorHAnsi"/>
                 <w:lang w:val="en-US"/>
               </w:rPr>
+              <w:t>Departamento</w:t>
+            </w:r>
+            <w:proofErr w:type="spellEnd"/>
+            <w:r>
+              <w:rPr>
+                <w:rFonts w:cstheme="minorHAnsi"/>
+                <w:lang w:val="en-US"/>
+              </w:rPr>
+              <w:t xml:space="preserve"> 501</w:t>
+            </w:r>
+          </w:p>
+          <w:p>
+            <w:pPr>
+              <w:rPr>
+                <w:rFonts w:cstheme="minorHAnsi"/>
+                <w:lang w:val="en-US"/>
+              </w:rPr>
+            </w:pPr>
+            <w:r>
+              <w:rPr>
+                <w:rFonts w:cstheme="minorHAnsi"/>
+                <w:lang w:val="en-US"/>
+              </w:rPr>
               <w:t>City: Santiago 501</w:t>
             </w:r>
           </w:p>
@@ -3971,7 +4401,21 @@
               <w:rPr>
                 <w:rFonts w:cstheme="minorHAnsi"/>
               </w:rPr>
-              <w:t>Mobile phone:</w:t>
+              <w:t xml:space="preserve">Mobile </w:t>
+            </w:r>
+            <w:proofErr w:type="spellStart"/>
+            <w:r>
+              <w:rPr>
+                <w:rFonts w:cstheme="minorHAnsi"/>
+              </w:rPr>
+              <w:t>phone</w:t>
+            </w:r>
+            <w:proofErr w:type="spellEnd"/>
+            <w:r>
+              <w:rPr>
+                <w:rFonts w:cstheme="minorHAnsi"/>
+              </w:rPr>
+              <w:t>:</w:t>
             </w:r>
             <w:r>
               <w:t xml:space="preserve"> </w:t>
@@ -4008,11 +4452,33 @@
                 <w:rFonts w:cstheme="minorHAnsi"/>
               </w:rPr>
             </w:pPr>
-            <w:r>
-              <w:rPr>
-                <w:rFonts w:cstheme="minorHAnsi"/>
-              </w:rPr>
-              <w:t xml:space="preserve">Additional information: </w:t>
+            <w:proofErr w:type="spellStart"/>
+            <w:r>
+              <w:rPr>
+                <w:rFonts w:cstheme="minorHAnsi"/>
+              </w:rPr>
+              <w:t>Additional</w:t>
+            </w:r>
+            <w:proofErr w:type="spellEnd"/>
+            <w:r>
+              <w:rPr>
+                <w:rFonts w:cstheme="minorHAnsi"/>
+              </w:rPr>
+              <w:t xml:space="preserve"> </w:t>
+            </w:r>
+            <w:proofErr w:type="spellStart"/>
+            <w:r>
+              <w:rPr>
+                <w:rFonts w:cstheme="minorHAnsi"/>
+              </w:rPr>
+              <w:t>information</w:t>
+            </w:r>
+            <w:proofErr w:type="spellEnd"/>
+            <w:r>
+              <w:rPr>
+                <w:rFonts w:cstheme="minorHAnsi"/>
+              </w:rPr>
+              <w:t xml:space="preserve">: </w:t>
             </w:r>
             <w:r>
               <w:rPr>
@@ -4209,7 +4675,35 @@
               <w:rPr>
                 <w:rFonts w:cstheme="minorHAnsi"/>
               </w:rPr>
-              <w:t>” estaba “MyAddress” y no se sobreesribe, sino que se concatena en la prueba, quedando “MyAddress</w:t>
+              <w:t>” estaba “</w:t>
+            </w:r>
+            <w:proofErr w:type="spellStart"/>
+            <w:r>
+              <w:rPr>
+                <w:rFonts w:cstheme="minorHAnsi"/>
+              </w:rPr>
+              <w:t>MyAddress</w:t>
+            </w:r>
+            <w:proofErr w:type="spellEnd"/>
+            <w:r>
+              <w:rPr>
+                <w:rFonts w:cstheme="minorHAnsi"/>
+              </w:rPr>
+              <w:t xml:space="preserve">” y no se </w:t>
+            </w:r>
+            <w:proofErr w:type="spellStart"/>
+            <w:r>
+              <w:rPr>
+                <w:rFonts w:cstheme="minorHAnsi"/>
+              </w:rPr>
+              <w:t>sobreesribe</w:t>
+            </w:r>
+            <w:proofErr w:type="spellEnd"/>
+            <w:r>
+              <w:rPr>
+                <w:rFonts w:cstheme="minorHAnsi"/>
+              </w:rPr>
+              <w:t>, sino que se concatena en la prueba, quedando “MyAddress</w:t>
             </w:r>
             <w:r>
               <w:rPr>
@@ -4667,7 +5161,23 @@
                 <w:rFonts w:cstheme="minorHAnsi"/>
                 <w:b/>
               </w:rPr>
-              <w:t>Resultado Final de la Prueba (Pass / Fail)</w:t>
+              <w:t xml:space="preserve">Resultado Final de la Prueba (Pass / </w:t>
+            </w:r>
+            <w:proofErr w:type="spellStart"/>
+            <w:r>
+              <w:rPr>
+                <w:rFonts w:cstheme="minorHAnsi"/>
+                <w:b/>
+              </w:rPr>
+              <w:t>Fail</w:t>
+            </w:r>
+            <w:proofErr w:type="spellEnd"/>
+            <w:r>
+              <w:rPr>
+                <w:rFonts w:cstheme="minorHAnsi"/>
+                <w:b/>
+              </w:rPr>
+              <w:t>)</w:t>
             </w:r>
           </w:p>
         </w:tc>
@@ -4755,12 +5265,54 @@
               <w:rPr>
                 <w:lang w:val="es-ES"/>
               </w:rPr>
-              <w:t xml:space="preserve"> Automation Practice Website debe estar d</w:t>
-            </w:r>
+              <w:t xml:space="preserve"> </w:t>
+            </w:r>
+            <w:proofErr w:type="spellStart"/>
             <w:r>
               <w:rPr>
                 <w:lang w:val="es-ES"/>
               </w:rPr>
+              <w:t>Automation</w:t>
+            </w:r>
+            <w:proofErr w:type="spellEnd"/>
+            <w:r>
+              <w:rPr>
+                <w:lang w:val="es-ES"/>
+              </w:rPr>
+              <w:t xml:space="preserve"> </w:t>
+            </w:r>
+            <w:proofErr w:type="spellStart"/>
+            <w:r>
+              <w:rPr>
+                <w:lang w:val="es-ES"/>
+              </w:rPr>
+              <w:t>Practice</w:t>
+            </w:r>
+            <w:proofErr w:type="spellEnd"/>
+            <w:r>
+              <w:rPr>
+                <w:lang w:val="es-ES"/>
+              </w:rPr>
+              <w:t xml:space="preserve"> </w:t>
+            </w:r>
+            <w:proofErr w:type="spellStart"/>
+            <w:r>
+              <w:rPr>
+                <w:lang w:val="es-ES"/>
+              </w:rPr>
+              <w:t>Website</w:t>
+            </w:r>
+            <w:proofErr w:type="spellEnd"/>
+            <w:r>
+              <w:rPr>
+                <w:lang w:val="es-ES"/>
+              </w:rPr>
+              <w:t xml:space="preserve"> debe estar d</w:t>
+            </w:r>
+            <w:r>
+              <w:rPr>
+                <w:lang w:val="es-ES"/>
+              </w:rPr>
               <w:t>isponible para ser accedido desde un navegador web.</w:t>
             </w:r>
           </w:p>
@@ -4775,7 +5327,21 @@
               <w:rPr>
                 <w:lang w:val="es-ES"/>
               </w:rPr>
-              <w:t>- No debe haber una cuenta logeada.</w:t>
+              <w:t xml:space="preserve">- No debe haber una cuenta </w:t>
+            </w:r>
+            <w:proofErr w:type="spellStart"/>
+            <w:r>
+              <w:rPr>
+                <w:lang w:val="es-ES"/>
+              </w:rPr>
+              <w:t>logeada</w:t>
+            </w:r>
+            <w:proofErr w:type="spellEnd"/>
+            <w:r>
+              <w:rPr>
+                <w:lang w:val="es-ES"/>
+              </w:rPr>
+              <w:t>.</w:t>
             </w:r>
           </w:p>
         </w:tc>
@@ -4974,6 +5540,7 @@
               </w:rPr>
               <w:t xml:space="preserve"> </w:t>
             </w:r>
+            <w:proofErr w:type="spellStart"/>
             <w:r>
               <w:rPr>
                 <w:rFonts w:cstheme="minorHAnsi"/>
@@ -4983,6 +5550,7 @@
               </w:rPr>
               <w:t>Fail</w:t>
             </w:r>
+            <w:proofErr w:type="spellEnd"/>
           </w:p>
         </w:tc>
         <w:tc>
@@ -5045,10 +5613,45 @@
               <w:rPr>
                 <w:rFonts w:cstheme="minorHAnsi"/>
               </w:rPr>
-              <w:t xml:space="preserve">Ingresar al Login de la página web </w:t>
-            </w:r>
-            <w:r>
-              <w:t>Automation Practice Website.</w:t>
+              <w:t xml:space="preserve">Ingresar al </w:t>
+            </w:r>
+            <w:proofErr w:type="spellStart"/>
+            <w:r>
+              <w:rPr>
+                <w:rFonts w:cstheme="minorHAnsi"/>
+              </w:rPr>
+              <w:t>Login</w:t>
+            </w:r>
+            <w:proofErr w:type="spellEnd"/>
+            <w:r>
+              <w:rPr>
+                <w:rFonts w:cstheme="minorHAnsi"/>
+              </w:rPr>
+              <w:t xml:space="preserve"> de la página web </w:t>
+            </w:r>
+            <w:proofErr w:type="spellStart"/>
+            <w:r>
+              <w:t>Automation</w:t>
+            </w:r>
+            <w:proofErr w:type="spellEnd"/>
+            <w:r>
+              <w:t xml:space="preserve"> </w:t>
+            </w:r>
+            <w:proofErr w:type="spellStart"/>
+            <w:r>
+              <w:t>Practice</w:t>
+            </w:r>
+            <w:proofErr w:type="spellEnd"/>
+            <w:r>
+              <w:t xml:space="preserve"> </w:t>
+            </w:r>
+            <w:proofErr w:type="spellStart"/>
+            <w:r>
+              <w:t>Website</w:t>
+            </w:r>
+            <w:proofErr w:type="spellEnd"/>
+            <w:r>
+              <w:t>.</w:t>
             </w:r>
           </w:p>
         </w:tc>
@@ -5084,7 +5687,21 @@
               <w:rPr>
                 <w:rFonts w:cstheme="minorHAnsi"/>
               </w:rPr>
-              <w:t>Página Login se muestra en el browser.</w:t>
+              <w:t xml:space="preserve">Página </w:t>
+            </w:r>
+            <w:proofErr w:type="spellStart"/>
+            <w:r>
+              <w:rPr>
+                <w:rFonts w:cstheme="minorHAnsi"/>
+              </w:rPr>
+              <w:t>Login</w:t>
+            </w:r>
+            <w:proofErr w:type="spellEnd"/>
+            <w:r>
+              <w:rPr>
+                <w:rFonts w:cstheme="minorHAnsi"/>
+              </w:rPr>
+              <w:t xml:space="preserve"> se muestra en el browser.</w:t>
             </w:r>
           </w:p>
         </w:tc>
@@ -5102,7 +5719,21 @@
               <w:rPr>
                 <w:rFonts w:cstheme="minorHAnsi"/>
               </w:rPr>
-              <w:t>Página Login se muestra en el browser.</w:t>
+              <w:t xml:space="preserve">Página </w:t>
+            </w:r>
+            <w:proofErr w:type="spellStart"/>
+            <w:r>
+              <w:rPr>
+                <w:rFonts w:cstheme="minorHAnsi"/>
+              </w:rPr>
+              <w:t>Login</w:t>
+            </w:r>
+            <w:proofErr w:type="spellEnd"/>
+            <w:r>
+              <w:rPr>
+                <w:rFonts w:cstheme="minorHAnsi"/>
+              </w:rPr>
+              <w:t xml:space="preserve"> se muestra en el browser.</w:t>
             </w:r>
           </w:p>
         </w:tc>
@@ -5289,7 +5920,21 @@
               <w:rPr>
                 <w:rFonts w:cstheme="minorHAnsi"/>
               </w:rPr>
-              <w:t>Ingresar un Password válido</w:t>
+              <w:t xml:space="preserve">Ingresar un </w:t>
+            </w:r>
+            <w:proofErr w:type="spellStart"/>
+            <w:r>
+              <w:rPr>
+                <w:rFonts w:cstheme="minorHAnsi"/>
+              </w:rPr>
+              <w:t>Password</w:t>
+            </w:r>
+            <w:proofErr w:type="spellEnd"/>
+            <w:r>
+              <w:rPr>
+                <w:rFonts w:cstheme="minorHAnsi"/>
+              </w:rPr>
+              <w:t xml:space="preserve"> válido</w:t>
             </w:r>
           </w:p>
         </w:tc>
@@ -5303,11 +5948,19 @@
                 <w:rFonts w:cstheme="minorHAnsi"/>
               </w:rPr>
             </w:pPr>
-            <w:r>
-              <w:rPr>
-                <w:rFonts w:cstheme="minorHAnsi"/>
-              </w:rPr>
-              <w:t xml:space="preserve">Password: </w:t>
+            <w:proofErr w:type="spellStart"/>
+            <w:r>
+              <w:rPr>
+                <w:rFonts w:cstheme="minorHAnsi"/>
+              </w:rPr>
+              <w:t>Password</w:t>
+            </w:r>
+            <w:proofErr w:type="spellEnd"/>
+            <w:r>
+              <w:rPr>
+                <w:rFonts w:cstheme="minorHAnsi"/>
+              </w:rPr>
+              <w:t xml:space="preserve">: </w:t>
             </w:r>
             <w:r>
               <w:rPr>
@@ -5405,7 +6058,21 @@
               <w:rPr>
                 <w:rFonts w:cstheme="minorHAnsi"/>
               </w:rPr>
-              <w:t>Presionar botón verde Sign in</w:t>
+              <w:t xml:space="preserve">Presionar botón verde </w:t>
+            </w:r>
+            <w:proofErr w:type="spellStart"/>
+            <w:r>
+              <w:rPr>
+                <w:rFonts w:cstheme="minorHAnsi"/>
+              </w:rPr>
+              <w:t>Sign</w:t>
+            </w:r>
+            <w:proofErr w:type="spellEnd"/>
+            <w:r>
+              <w:rPr>
+                <w:rFonts w:cstheme="minorHAnsi"/>
+              </w:rPr>
+              <w:t xml:space="preserve"> in</w:t>
             </w:r>
           </w:p>
         </w:tc>
@@ -5948,7 +6615,23 @@
                 <w:rFonts w:cstheme="minorHAnsi"/>
                 <w:b/>
               </w:rPr>
-              <w:t>Resultado Final de la Prueba (Pass / Fail)</w:t>
+              <w:t xml:space="preserve">Resultado Final de la Prueba (Pass / </w:t>
+            </w:r>
+            <w:proofErr w:type="spellStart"/>
+            <w:r>
+              <w:rPr>
+                <w:rFonts w:cstheme="minorHAnsi"/>
+                <w:b/>
+              </w:rPr>
+              <w:t>Fail</w:t>
+            </w:r>
+            <w:proofErr w:type="spellEnd"/>
+            <w:r>
+              <w:rPr>
+                <w:rFonts w:cstheme="minorHAnsi"/>
+                <w:b/>
+              </w:rPr>
+              <w:t>)</w:t>
             </w:r>
           </w:p>
         </w:tc>
@@ -6026,11 +6709,47 @@
                 <w:b/>
               </w:rPr>
             </w:pPr>
+            <w:proofErr w:type="spellStart"/>
             <w:r>
               <w:rPr>
                 <w:lang w:val="es-ES"/>
               </w:rPr>
-              <w:t>Automation Practice Website debe estar d</w:t>
+              <w:t>Automation</w:t>
+            </w:r>
+            <w:proofErr w:type="spellEnd"/>
+            <w:r>
+              <w:rPr>
+                <w:lang w:val="es-ES"/>
+              </w:rPr>
+              <w:t xml:space="preserve"> </w:t>
+            </w:r>
+            <w:proofErr w:type="spellStart"/>
+            <w:r>
+              <w:rPr>
+                <w:lang w:val="es-ES"/>
+              </w:rPr>
+              <w:t>Practice</w:t>
+            </w:r>
+            <w:proofErr w:type="spellEnd"/>
+            <w:r>
+              <w:rPr>
+                <w:lang w:val="es-ES"/>
+              </w:rPr>
+              <w:t xml:space="preserve"> </w:t>
+            </w:r>
+            <w:proofErr w:type="spellStart"/>
+            <w:r>
+              <w:rPr>
+                <w:lang w:val="es-ES"/>
+              </w:rPr>
+              <w:t>Website</w:t>
+            </w:r>
+            <w:proofErr w:type="spellEnd"/>
+            <w:r>
+              <w:rPr>
+                <w:lang w:val="es-ES"/>
+              </w:rPr>
+              <w:t xml:space="preserve"> debe estar d</w:t>
             </w:r>
             <w:r>
               <w:rPr>
@@ -6235,6 +6954,7 @@
               </w:rPr>
               <w:t xml:space="preserve"> </w:t>
             </w:r>
+            <w:proofErr w:type="spellStart"/>
             <w:r>
               <w:rPr>
                 <w:rFonts w:cstheme="minorHAnsi"/>
@@ -6244,6 +6964,7 @@
               </w:rPr>
               <w:t>Fail</w:t>
             </w:r>
+            <w:proofErr w:type="spellEnd"/>
           </w:p>
         </w:tc>
         <w:tc>
@@ -6306,10 +7027,45 @@
               <w:rPr>
                 <w:rFonts w:cstheme="minorHAnsi"/>
               </w:rPr>
-              <w:t xml:space="preserve">Ingresar al Login de la página web </w:t>
-            </w:r>
-            <w:r>
-              <w:t>Automation Practice Website.</w:t>
+              <w:t xml:space="preserve">Ingresar al </w:t>
+            </w:r>
+            <w:proofErr w:type="spellStart"/>
+            <w:r>
+              <w:rPr>
+                <w:rFonts w:cstheme="minorHAnsi"/>
+              </w:rPr>
+              <w:t>Login</w:t>
+            </w:r>
+            <w:proofErr w:type="spellEnd"/>
+            <w:r>
+              <w:rPr>
+                <w:rFonts w:cstheme="minorHAnsi"/>
+              </w:rPr>
+              <w:t xml:space="preserve"> de la página web </w:t>
+            </w:r>
+            <w:proofErr w:type="spellStart"/>
+            <w:r>
+              <w:t>Automation</w:t>
+            </w:r>
+            <w:proofErr w:type="spellEnd"/>
+            <w:r>
+              <w:t xml:space="preserve"> </w:t>
+            </w:r>
+            <w:proofErr w:type="spellStart"/>
+            <w:r>
+              <w:t>Practice</w:t>
+            </w:r>
+            <w:proofErr w:type="spellEnd"/>
+            <w:r>
+              <w:t xml:space="preserve"> </w:t>
+            </w:r>
+            <w:proofErr w:type="spellStart"/>
+            <w:r>
+              <w:t>Website</w:t>
+            </w:r>
+            <w:proofErr w:type="spellEnd"/>
+            <w:r>
+              <w:t>.</w:t>
             </w:r>
           </w:p>
         </w:tc>
@@ -6345,7 +7101,21 @@
               <w:rPr>
                 <w:rFonts w:cstheme="minorHAnsi"/>
               </w:rPr>
-              <w:t>Página Login se muestra en el browser.</w:t>
+              <w:t xml:space="preserve">Página </w:t>
+            </w:r>
+            <w:proofErr w:type="spellStart"/>
+            <w:r>
+              <w:rPr>
+                <w:rFonts w:cstheme="minorHAnsi"/>
+              </w:rPr>
+              <w:t>Login</w:t>
+            </w:r>
+            <w:proofErr w:type="spellEnd"/>
+            <w:r>
+              <w:rPr>
+                <w:rFonts w:cstheme="minorHAnsi"/>
+              </w:rPr>
+              <w:t xml:space="preserve"> se muestra en el browser.</w:t>
             </w:r>
           </w:p>
         </w:tc>
@@ -6363,7 +7133,21 @@
               <w:rPr>
                 <w:rFonts w:cstheme="minorHAnsi"/>
               </w:rPr>
-              <w:t>Página Login se muestra en el browser.</w:t>
+              <w:t xml:space="preserve">Página </w:t>
+            </w:r>
+            <w:proofErr w:type="spellStart"/>
+            <w:r>
+              <w:rPr>
+                <w:rFonts w:cstheme="minorHAnsi"/>
+              </w:rPr>
+              <w:t>Login</w:t>
+            </w:r>
+            <w:proofErr w:type="spellEnd"/>
+            <w:r>
+              <w:rPr>
+                <w:rFonts w:cstheme="minorHAnsi"/>
+              </w:rPr>
+              <w:t xml:space="preserve"> se muestra en el browser.</w:t>
             </w:r>
           </w:p>
         </w:tc>
@@ -6541,7 +7325,21 @@
               <w:rPr>
                 <w:rFonts w:cstheme="minorHAnsi"/>
               </w:rPr>
-              <w:t>Ingresar un Password válido</w:t>
+              <w:t xml:space="preserve">Ingresar un </w:t>
+            </w:r>
+            <w:proofErr w:type="spellStart"/>
+            <w:r>
+              <w:rPr>
+                <w:rFonts w:cstheme="minorHAnsi"/>
+              </w:rPr>
+              <w:t>Password</w:t>
+            </w:r>
+            <w:proofErr w:type="spellEnd"/>
+            <w:r>
+              <w:rPr>
+                <w:rFonts w:cstheme="minorHAnsi"/>
+              </w:rPr>
+              <w:t xml:space="preserve"> válido</w:t>
             </w:r>
           </w:p>
         </w:tc>
@@ -6651,7 +7449,21 @@
               <w:rPr>
                 <w:rFonts w:cstheme="minorHAnsi"/>
               </w:rPr>
-              <w:t>Presionar botón verde Sign in</w:t>
+              <w:t xml:space="preserve">Presionar botón verde </w:t>
+            </w:r>
+            <w:proofErr w:type="spellStart"/>
+            <w:r>
+              <w:rPr>
+                <w:rFonts w:cstheme="minorHAnsi"/>
+              </w:rPr>
+              <w:t>Sign</w:t>
+            </w:r>
+            <w:proofErr w:type="spellEnd"/>
+            <w:r>
+              <w:rPr>
+                <w:rFonts w:cstheme="minorHAnsi"/>
+              </w:rPr>
+              <w:t xml:space="preserve"> in</w:t>
             </w:r>
           </w:p>
         </w:tc>
@@ -6767,7 +7579,35 @@
               <w:rPr>
                 <w:rFonts w:cstheme="minorHAnsi"/>
               </w:rPr>
-              <w:t>Presionar botón Sign out para cerrar sesión.</w:t>
+              <w:t xml:space="preserve">Presionar botón </w:t>
+            </w:r>
+            <w:proofErr w:type="spellStart"/>
+            <w:r>
+              <w:rPr>
+                <w:rFonts w:cstheme="minorHAnsi"/>
+              </w:rPr>
+              <w:t>Sign</w:t>
+            </w:r>
+            <w:proofErr w:type="spellEnd"/>
+            <w:r>
+              <w:rPr>
+                <w:rFonts w:cstheme="minorHAnsi"/>
+              </w:rPr>
+              <w:t xml:space="preserve"> </w:t>
+            </w:r>
+            <w:proofErr w:type="spellStart"/>
+            <w:r>
+              <w:rPr>
+                <w:rFonts w:cstheme="minorHAnsi"/>
+              </w:rPr>
+              <w:t>out</w:t>
+            </w:r>
+            <w:proofErr w:type="spellEnd"/>
+            <w:r>
+              <w:rPr>
+                <w:rFonts w:cstheme="minorHAnsi"/>
+              </w:rPr>
+              <w:t xml:space="preserve"> para cerrar sesión.</w:t>
             </w:r>
           </w:p>
         </w:tc>
@@ -7328,7 +8168,23 @@
                 <w:rFonts w:cstheme="minorHAnsi"/>
                 <w:b/>
               </w:rPr>
-              <w:t>Resultado Final de la Prueba (Pass / Fail)</w:t>
+              <w:t xml:space="preserve">Resultado Final de la Prueba (Pass / </w:t>
+            </w:r>
+            <w:proofErr w:type="spellStart"/>
+            <w:r>
+              <w:rPr>
+                <w:rFonts w:cstheme="minorHAnsi"/>
+                <w:b/>
+              </w:rPr>
+              <w:t>Fail</w:t>
+            </w:r>
+            <w:proofErr w:type="spellEnd"/>
+            <w:r>
+              <w:rPr>
+                <w:rFonts w:cstheme="minorHAnsi"/>
+                <w:b/>
+              </w:rPr>
+              <w:t>)</w:t>
             </w:r>
           </w:p>
         </w:tc>
@@ -7406,11 +8262,47 @@
                 <w:b/>
               </w:rPr>
             </w:pPr>
+            <w:proofErr w:type="spellStart"/>
             <w:r>
               <w:rPr>
                 <w:lang w:val="es-ES"/>
               </w:rPr>
-              <w:t>Automation Practice Website debe estar d</w:t>
+              <w:t>Automation</w:t>
+            </w:r>
+            <w:proofErr w:type="spellEnd"/>
+            <w:r>
+              <w:rPr>
+                <w:lang w:val="es-ES"/>
+              </w:rPr>
+              <w:t xml:space="preserve"> </w:t>
+            </w:r>
+            <w:proofErr w:type="spellStart"/>
+            <w:r>
+              <w:rPr>
+                <w:lang w:val="es-ES"/>
+              </w:rPr>
+              <w:t>Practice</w:t>
+            </w:r>
+            <w:proofErr w:type="spellEnd"/>
+            <w:r>
+              <w:rPr>
+                <w:lang w:val="es-ES"/>
+              </w:rPr>
+              <w:t xml:space="preserve"> </w:t>
+            </w:r>
+            <w:proofErr w:type="spellStart"/>
+            <w:r>
+              <w:rPr>
+                <w:lang w:val="es-ES"/>
+              </w:rPr>
+              <w:t>Website</w:t>
+            </w:r>
+            <w:proofErr w:type="spellEnd"/>
+            <w:r>
+              <w:rPr>
+                <w:lang w:val="es-ES"/>
+              </w:rPr>
+              <w:t xml:space="preserve"> debe estar d</w:t>
             </w:r>
             <w:r>
               <w:rPr>
@@ -7617,6 +8509,7 @@
               </w:rPr>
               <w:t xml:space="preserve"> </w:t>
             </w:r>
+            <w:proofErr w:type="spellStart"/>
             <w:r>
               <w:rPr>
                 <w:rFonts w:cstheme="minorHAnsi"/>
@@ -7626,6 +8519,7 @@
               </w:rPr>
               <w:t>Fail</w:t>
             </w:r>
+            <w:proofErr w:type="spellEnd"/>
           </w:p>
         </w:tc>
         <w:tc>
@@ -7688,10 +8582,45 @@
               <w:rPr>
                 <w:rFonts w:cstheme="minorHAnsi"/>
               </w:rPr>
-              <w:t xml:space="preserve">Ingresar al Login de la página web </w:t>
-            </w:r>
-            <w:r>
-              <w:t>Automation Practice Website.</w:t>
+              <w:t xml:space="preserve">Ingresar al </w:t>
+            </w:r>
+            <w:proofErr w:type="spellStart"/>
+            <w:r>
+              <w:rPr>
+                <w:rFonts w:cstheme="minorHAnsi"/>
+              </w:rPr>
+              <w:t>Login</w:t>
+            </w:r>
+            <w:proofErr w:type="spellEnd"/>
+            <w:r>
+              <w:rPr>
+                <w:rFonts w:cstheme="minorHAnsi"/>
+              </w:rPr>
+              <w:t xml:space="preserve"> de la página web </w:t>
+            </w:r>
+            <w:proofErr w:type="spellStart"/>
+            <w:r>
+              <w:t>Automation</w:t>
+            </w:r>
+            <w:proofErr w:type="spellEnd"/>
+            <w:r>
+              <w:t xml:space="preserve"> </w:t>
+            </w:r>
+            <w:proofErr w:type="spellStart"/>
+            <w:r>
+              <w:t>Practice</w:t>
+            </w:r>
+            <w:proofErr w:type="spellEnd"/>
+            <w:r>
+              <w:t xml:space="preserve"> </w:t>
+            </w:r>
+            <w:proofErr w:type="spellStart"/>
+            <w:r>
+              <w:t>Website</w:t>
+            </w:r>
+            <w:proofErr w:type="spellEnd"/>
+            <w:r>
+              <w:t>.</w:t>
             </w:r>
           </w:p>
         </w:tc>
@@ -7727,7 +8656,21 @@
               <w:rPr>
                 <w:rFonts w:cstheme="minorHAnsi"/>
               </w:rPr>
-              <w:t>Página Login se muestra en el browser.</w:t>
+              <w:t xml:space="preserve">Página </w:t>
+            </w:r>
+            <w:proofErr w:type="spellStart"/>
+            <w:r>
+              <w:rPr>
+                <w:rFonts w:cstheme="minorHAnsi"/>
+              </w:rPr>
+              <w:t>Login</w:t>
+            </w:r>
+            <w:proofErr w:type="spellEnd"/>
+            <w:r>
+              <w:rPr>
+                <w:rFonts w:cstheme="minorHAnsi"/>
+              </w:rPr>
+              <w:t xml:space="preserve"> se muestra en el browser.</w:t>
             </w:r>
           </w:p>
         </w:tc>
@@ -7745,7 +8688,21 @@
               <w:rPr>
                 <w:rFonts w:cstheme="minorHAnsi"/>
               </w:rPr>
-              <w:t>Página Login se muestra en el browser.</w:t>
+              <w:t xml:space="preserve">Página </w:t>
+            </w:r>
+            <w:proofErr w:type="spellStart"/>
+            <w:r>
+              <w:rPr>
+                <w:rFonts w:cstheme="minorHAnsi"/>
+              </w:rPr>
+              <w:t>Login</w:t>
+            </w:r>
+            <w:proofErr w:type="spellEnd"/>
+            <w:r>
+              <w:rPr>
+                <w:rFonts w:cstheme="minorHAnsi"/>
+              </w:rPr>
+              <w:t xml:space="preserve"> se muestra en el browser.</w:t>
             </w:r>
           </w:p>
         </w:tc>
@@ -7932,7 +8889,21 @@
               <w:rPr>
                 <w:rFonts w:cstheme="minorHAnsi"/>
               </w:rPr>
-              <w:t>Ingresar un Password inválido</w:t>
+              <w:t xml:space="preserve">Ingresar un </w:t>
+            </w:r>
+            <w:proofErr w:type="spellStart"/>
+            <w:r>
+              <w:rPr>
+                <w:rFonts w:cstheme="minorHAnsi"/>
+              </w:rPr>
+              <w:t>Password</w:t>
+            </w:r>
+            <w:proofErr w:type="spellEnd"/>
+            <w:r>
+              <w:rPr>
+                <w:rFonts w:cstheme="minorHAnsi"/>
+              </w:rPr>
+              <w:t xml:space="preserve"> inválido</w:t>
             </w:r>
           </w:p>
         </w:tc>
@@ -7946,11 +8917,19 @@
                 <w:rFonts w:cstheme="minorHAnsi"/>
               </w:rPr>
             </w:pPr>
-            <w:r>
-              <w:rPr>
-                <w:rFonts w:cstheme="minorHAnsi"/>
-              </w:rPr>
-              <w:t>Password: Pass000</w:t>
+            <w:proofErr w:type="spellStart"/>
+            <w:r>
+              <w:rPr>
+                <w:rFonts w:cstheme="minorHAnsi"/>
+              </w:rPr>
+              <w:t>Password</w:t>
+            </w:r>
+            <w:proofErr w:type="spellEnd"/>
+            <w:r>
+              <w:rPr>
+                <w:rFonts w:cstheme="minorHAnsi"/>
+              </w:rPr>
+              <w:t>: Pass000</w:t>
             </w:r>
           </w:p>
         </w:tc>
@@ -8042,7 +9021,21 @@
               <w:rPr>
                 <w:rFonts w:cstheme="minorHAnsi"/>
               </w:rPr>
-              <w:t>Presionar botón verde Sign in</w:t>
+              <w:t xml:space="preserve">Presionar botón verde </w:t>
+            </w:r>
+            <w:proofErr w:type="spellStart"/>
+            <w:r>
+              <w:rPr>
+                <w:rFonts w:cstheme="minorHAnsi"/>
+              </w:rPr>
+              <w:t>Sign</w:t>
+            </w:r>
+            <w:proofErr w:type="spellEnd"/>
+            <w:r>
+              <w:rPr>
+                <w:rFonts w:cstheme="minorHAnsi"/>
+              </w:rPr>
+              <w:t xml:space="preserve"> in</w:t>
             </w:r>
           </w:p>
         </w:tc>
@@ -8421,11 +9414,19 @@
                 <w:rFonts w:cstheme="minorHAnsi"/>
               </w:rPr>
             </w:pPr>
-            <w:r>
-              <w:rPr>
-                <w:rFonts w:cstheme="minorHAnsi"/>
-              </w:rPr>
-              <w:t>Benjamin Cruz</w:t>
+            <w:proofErr w:type="spellStart"/>
+            <w:r>
+              <w:rPr>
+                <w:rFonts w:cstheme="minorHAnsi"/>
+              </w:rPr>
+              <w:t>Benjamin</w:t>
+            </w:r>
+            <w:proofErr w:type="spellEnd"/>
+            <w:r>
+              <w:rPr>
+                <w:rFonts w:cstheme="minorHAnsi"/>
+              </w:rPr>
+              <w:t xml:space="preserve"> Cruz</w:t>
             </w:r>
           </w:p>
         </w:tc>
@@ -8501,11 +9502,19 @@
                 <w:rFonts w:cstheme="minorHAnsi"/>
               </w:rPr>
             </w:pPr>
-            <w:r>
-              <w:rPr>
-                <w:rFonts w:cstheme="minorHAnsi"/>
-              </w:rPr>
-              <w:t>Benjamin Cruz</w:t>
+            <w:proofErr w:type="spellStart"/>
+            <w:r>
+              <w:rPr>
+                <w:rFonts w:cstheme="minorHAnsi"/>
+              </w:rPr>
+              <w:t>Benjamin</w:t>
+            </w:r>
+            <w:proofErr w:type="spellEnd"/>
+            <w:r>
+              <w:rPr>
+                <w:rFonts w:cstheme="minorHAnsi"/>
+              </w:rPr>
+              <w:t xml:space="preserve"> Cruz</w:t>
             </w:r>
           </w:p>
         </w:tc>
@@ -8567,7 +9576,23 @@
                 <w:rFonts w:cstheme="minorHAnsi"/>
                 <w:b/>
               </w:rPr>
-              <w:t>Resultado Final de la Prueba (Pass / Fail)</w:t>
+              <w:t xml:space="preserve">Resultado Final de la Prueba (Pass / </w:t>
+            </w:r>
+            <w:proofErr w:type="spellStart"/>
+            <w:r>
+              <w:rPr>
+                <w:rFonts w:cstheme="minorHAnsi"/>
+                <w:b/>
+              </w:rPr>
+              <w:t>Fail</w:t>
+            </w:r>
+            <w:proofErr w:type="spellEnd"/>
+            <w:r>
+              <w:rPr>
+                <w:rFonts w:cstheme="minorHAnsi"/>
+                <w:b/>
+              </w:rPr>
+              <w:t>)</w:t>
             </w:r>
           </w:p>
         </w:tc>
@@ -8646,11 +9671,47 @@
                 <w:lang w:val="es-ES"/>
               </w:rPr>
             </w:pPr>
+            <w:proofErr w:type="spellStart"/>
             <w:r>
               <w:rPr>
                 <w:lang w:val="es-ES"/>
               </w:rPr>
-              <w:t>Automation Practice Website debe estar d</w:t>
+              <w:t>Automation</w:t>
+            </w:r>
+            <w:proofErr w:type="spellEnd"/>
+            <w:r>
+              <w:rPr>
+                <w:lang w:val="es-ES"/>
+              </w:rPr>
+              <w:t xml:space="preserve"> </w:t>
+            </w:r>
+            <w:proofErr w:type="spellStart"/>
+            <w:r>
+              <w:rPr>
+                <w:lang w:val="es-ES"/>
+              </w:rPr>
+              <w:t>Practice</w:t>
+            </w:r>
+            <w:proofErr w:type="spellEnd"/>
+            <w:r>
+              <w:rPr>
+                <w:lang w:val="es-ES"/>
+              </w:rPr>
+              <w:t xml:space="preserve"> </w:t>
+            </w:r>
+            <w:proofErr w:type="spellStart"/>
+            <w:r>
+              <w:rPr>
+                <w:lang w:val="es-ES"/>
+              </w:rPr>
+              <w:t>Website</w:t>
+            </w:r>
+            <w:proofErr w:type="spellEnd"/>
+            <w:r>
+              <w:rPr>
+                <w:lang w:val="es-ES"/>
+              </w:rPr>
+              <w:t xml:space="preserve"> debe estar d</w:t>
             </w:r>
             <w:r>
               <w:rPr>
@@ -8860,6 +9921,7 @@
               </w:rPr>
               <w:t xml:space="preserve"> </w:t>
             </w:r>
+            <w:proofErr w:type="spellStart"/>
             <w:r>
               <w:rPr>
                 <w:rFonts w:cstheme="minorHAnsi"/>
@@ -8869,6 +9931,7 @@
               </w:rPr>
               <w:t>Fail</w:t>
             </w:r>
+            <w:proofErr w:type="spellEnd"/>
           </w:p>
         </w:tc>
         <w:tc>
@@ -8936,8 +9999,29 @@
               </w:rPr>
               <w:t xml:space="preserve">Ir a la página web de </w:t>
             </w:r>
-            <w:r>
-              <w:t>Automation Practice Website.</w:t>
+            <w:proofErr w:type="spellStart"/>
+            <w:r>
+              <w:t>Automation</w:t>
+            </w:r>
+            <w:proofErr w:type="spellEnd"/>
+            <w:r>
+              <w:t xml:space="preserve"> </w:t>
+            </w:r>
+            <w:proofErr w:type="spellStart"/>
+            <w:r>
+              <w:t>Practice</w:t>
+            </w:r>
+            <w:proofErr w:type="spellEnd"/>
+            <w:r>
+              <w:t xml:space="preserve"> </w:t>
+            </w:r>
+            <w:proofErr w:type="spellStart"/>
+            <w:r>
+              <w:t>Website</w:t>
+            </w:r>
+            <w:proofErr w:type="spellEnd"/>
+            <w:r>
+              <w:t>.</w:t>
             </w:r>
           </w:p>
         </w:tc>
@@ -9059,7 +10143,21 @@
               <w:rPr>
                 <w:rFonts w:cstheme="minorHAnsi"/>
               </w:rPr>
-              <w:t>Presionar botón “Sign in” en la barra de navegación.</w:t>
+              <w:t>Presionar botón “</w:t>
+            </w:r>
+            <w:proofErr w:type="spellStart"/>
+            <w:r>
+              <w:rPr>
+                <w:rFonts w:cstheme="minorHAnsi"/>
+              </w:rPr>
+              <w:t>Sign</w:t>
+            </w:r>
+            <w:proofErr w:type="spellEnd"/>
+            <w:r>
+              <w:rPr>
+                <w:rFonts w:cstheme="minorHAnsi"/>
+              </w:rPr>
+              <w:t xml:space="preserve"> in” en la barra de navegación.</w:t>
             </w:r>
           </w:p>
         </w:tc>
@@ -9196,8 +10294,16 @@
               <w:rPr>
                 <w:rFonts w:cstheme="minorHAnsi"/>
               </w:rPr>
-              <w:t>"correo_fail</w:t>
-            </w:r>
+              <w:t>"</w:t>
+            </w:r>
+            <w:proofErr w:type="spellStart"/>
+            <w:r>
+              <w:rPr>
+                <w:rFonts w:cstheme="minorHAnsi"/>
+              </w:rPr>
+              <w:t>correo_fail</w:t>
+            </w:r>
+            <w:proofErr w:type="spellEnd"/>
             <w:r>
               <w:rPr>
                 <w:rFonts w:cstheme="minorHAnsi"/>
@@ -9315,7 +10421,49 @@
               <w:rPr>
                 <w:rFonts w:cstheme="minorHAnsi"/>
               </w:rPr>
-              <w:t>Pulsar botón amarillo “Create an account”.</w:t>
+              <w:t>Pulsar botón amarillo “</w:t>
+            </w:r>
+            <w:proofErr w:type="spellStart"/>
+            <w:r>
+              <w:rPr>
+                <w:rFonts w:cstheme="minorHAnsi"/>
+              </w:rPr>
+              <w:t>Create</w:t>
+            </w:r>
+            <w:proofErr w:type="spellEnd"/>
+            <w:r>
+              <w:rPr>
+                <w:rFonts w:cstheme="minorHAnsi"/>
+              </w:rPr>
+              <w:t xml:space="preserve"> </w:t>
+            </w:r>
+            <w:proofErr w:type="spellStart"/>
+            <w:r>
+              <w:rPr>
+                <w:rFonts w:cstheme="minorHAnsi"/>
+              </w:rPr>
+              <w:t>an</w:t>
+            </w:r>
+            <w:proofErr w:type="spellEnd"/>
+            <w:r>
+              <w:rPr>
+                <w:rFonts w:cstheme="minorHAnsi"/>
+              </w:rPr>
+              <w:t xml:space="preserve"> </w:t>
+            </w:r>
+            <w:proofErr w:type="spellStart"/>
+            <w:r>
+              <w:rPr>
+                <w:rFonts w:cstheme="minorHAnsi"/>
+              </w:rPr>
+              <w:t>account</w:t>
+            </w:r>
+            <w:proofErr w:type="spellEnd"/>
+            <w:r>
+              <w:rPr>
+                <w:rFonts w:cstheme="minorHAnsi"/>
+              </w:rPr>
+              <w:t>”.</w:t>
             </w:r>
           </w:p>
         </w:tc>
@@ -9638,7 +10786,37 @@
               <w:rPr>
                 <w:rFonts w:cstheme="minorHAnsi"/>
               </w:rPr>
-              <w:t>Verificar que el sistema para un usuario (logeado o no) puede ver al dar click sobre un producto ver detalles de este; precio, descripción entre otros.</w:t>
+              <w:t>Verificar que el sistema para un usuario (</w:t>
+            </w:r>
+            <w:proofErr w:type="spellStart"/>
+            <w:r>
+              <w:rPr>
+                <w:rFonts w:cstheme="minorHAnsi"/>
+              </w:rPr>
+              <w:t>logeado</w:t>
+            </w:r>
+            <w:proofErr w:type="spellEnd"/>
+            <w:r>
+              <w:rPr>
+                <w:rFonts w:cstheme="minorHAnsi"/>
+              </w:rPr>
+              <w:t xml:space="preserve"> o no) puede ver al dar </w:t>
+            </w:r>
+            <w:proofErr w:type="spellStart"/>
+            <w:proofErr w:type="gramStart"/>
+            <w:r>
+              <w:rPr>
+                <w:rFonts w:cstheme="minorHAnsi"/>
+              </w:rPr>
+              <w:t>click</w:t>
+            </w:r>
+            <w:proofErr w:type="spellEnd"/>
+            <w:proofErr w:type="gramEnd"/>
+            <w:r>
+              <w:rPr>
+                <w:rFonts w:cstheme="minorHAnsi"/>
+              </w:rPr>
+              <w:t xml:space="preserve"> sobre un producto ver detalles de este; precio, descripción entre otros.</w:t>
             </w:r>
           </w:p>
         </w:tc>
@@ -9675,11 +10853,19 @@
                 <w:rFonts w:cstheme="minorHAnsi"/>
               </w:rPr>
             </w:pPr>
-            <w:r>
-              <w:rPr>
-                <w:rFonts w:cstheme="minorHAnsi"/>
-              </w:rPr>
-              <w:t>Benjamin Cruz</w:t>
+            <w:proofErr w:type="spellStart"/>
+            <w:r>
+              <w:rPr>
+                <w:rFonts w:cstheme="minorHAnsi"/>
+              </w:rPr>
+              <w:t>Benjamin</w:t>
+            </w:r>
+            <w:proofErr w:type="spellEnd"/>
+            <w:r>
+              <w:rPr>
+                <w:rFonts w:cstheme="minorHAnsi"/>
+              </w:rPr>
+              <w:t xml:space="preserve"> Cruz</w:t>
             </w:r>
           </w:p>
         </w:tc>
@@ -9755,11 +10941,19 @@
                 <w:rFonts w:cstheme="minorHAnsi"/>
               </w:rPr>
             </w:pPr>
-            <w:r>
-              <w:rPr>
-                <w:rFonts w:cstheme="minorHAnsi"/>
-              </w:rPr>
-              <w:t>Benjamin Cruz</w:t>
+            <w:proofErr w:type="spellStart"/>
+            <w:r>
+              <w:rPr>
+                <w:rFonts w:cstheme="minorHAnsi"/>
+              </w:rPr>
+              <w:t>Benjamin</w:t>
+            </w:r>
+            <w:proofErr w:type="spellEnd"/>
+            <w:r>
+              <w:rPr>
+                <w:rFonts w:cstheme="minorHAnsi"/>
+              </w:rPr>
+              <w:t xml:space="preserve"> Cruz</w:t>
             </w:r>
           </w:p>
         </w:tc>
@@ -9821,7 +11015,23 @@
                 <w:rFonts w:cstheme="minorHAnsi"/>
                 <w:b/>
               </w:rPr>
-              <w:t>Resultado Final de la Prueba (Pass / Fail)</w:t>
+              <w:t xml:space="preserve">Resultado Final de la Prueba (Pass / </w:t>
+            </w:r>
+            <w:proofErr w:type="spellStart"/>
+            <w:r>
+              <w:rPr>
+                <w:rFonts w:cstheme="minorHAnsi"/>
+                <w:b/>
+              </w:rPr>
+              <w:t>Fail</w:t>
+            </w:r>
+            <w:proofErr w:type="spellEnd"/>
+            <w:r>
+              <w:rPr>
+                <w:rFonts w:cstheme="minorHAnsi"/>
+                <w:b/>
+              </w:rPr>
+              <w:t>)</w:t>
             </w:r>
           </w:p>
         </w:tc>
@@ -9899,11 +11109,47 @@
                 <w:b/>
               </w:rPr>
             </w:pPr>
+            <w:proofErr w:type="spellStart"/>
             <w:r>
               <w:rPr>
                 <w:lang w:val="es-ES"/>
               </w:rPr>
-              <w:t>Automation Practice Website debe estar d</w:t>
+              <w:t>Automation</w:t>
+            </w:r>
+            <w:proofErr w:type="spellEnd"/>
+            <w:r>
+              <w:rPr>
+                <w:lang w:val="es-ES"/>
+              </w:rPr>
+              <w:t xml:space="preserve"> </w:t>
+            </w:r>
+            <w:proofErr w:type="spellStart"/>
+            <w:r>
+              <w:rPr>
+                <w:lang w:val="es-ES"/>
+              </w:rPr>
+              <w:t>Practice</w:t>
+            </w:r>
+            <w:proofErr w:type="spellEnd"/>
+            <w:r>
+              <w:rPr>
+                <w:lang w:val="es-ES"/>
+              </w:rPr>
+              <w:t xml:space="preserve"> </w:t>
+            </w:r>
+            <w:proofErr w:type="spellStart"/>
+            <w:r>
+              <w:rPr>
+                <w:lang w:val="es-ES"/>
+              </w:rPr>
+              <w:t>Website</w:t>
+            </w:r>
+            <w:proofErr w:type="spellEnd"/>
+            <w:r>
+              <w:rPr>
+                <w:lang w:val="es-ES"/>
+              </w:rPr>
+              <w:t xml:space="preserve"> debe estar d</w:t>
             </w:r>
             <w:r>
               <w:rPr>
@@ -10108,6 +11354,7 @@
               </w:rPr>
               <w:t xml:space="preserve"> </w:t>
             </w:r>
+            <w:proofErr w:type="spellStart"/>
             <w:r>
               <w:rPr>
                 <w:rFonts w:cstheme="minorHAnsi"/>
@@ -10117,6 +11364,7 @@
               </w:rPr>
               <w:t>Fail</w:t>
             </w:r>
+            <w:proofErr w:type="spellEnd"/>
           </w:p>
         </w:tc>
         <w:tc>
@@ -10181,8 +11429,29 @@
               </w:rPr>
               <w:t xml:space="preserve">Ir a la página web de </w:t>
             </w:r>
-            <w:r>
-              <w:t>Automation Practice Website.</w:t>
+            <w:proofErr w:type="spellStart"/>
+            <w:r>
+              <w:t>Automation</w:t>
+            </w:r>
+            <w:proofErr w:type="spellEnd"/>
+            <w:r>
+              <w:t xml:space="preserve"> </w:t>
+            </w:r>
+            <w:proofErr w:type="spellStart"/>
+            <w:r>
+              <w:t>Practice</w:t>
+            </w:r>
+            <w:proofErr w:type="spellEnd"/>
+            <w:r>
+              <w:t xml:space="preserve"> </w:t>
+            </w:r>
+            <w:proofErr w:type="spellStart"/>
+            <w:r>
+              <w:t>Website</w:t>
+            </w:r>
+            <w:proofErr w:type="spellEnd"/>
+            <w:r>
+              <w:t>.</w:t>
             </w:r>
           </w:p>
         </w:tc>
@@ -10304,7 +11573,21 @@
               <w:rPr>
                 <w:rFonts w:cstheme="minorHAnsi"/>
               </w:rPr>
-              <w:t>Presionar en la barra de negación la opción de “Women”</w:t>
+              <w:t>Presionar en la barra de negación la opción de “</w:t>
+            </w:r>
+            <w:proofErr w:type="spellStart"/>
+            <w:r>
+              <w:rPr>
+                <w:rFonts w:cstheme="minorHAnsi"/>
+              </w:rPr>
+              <w:t>Women</w:t>
+            </w:r>
+            <w:proofErr w:type="spellEnd"/>
+            <w:r>
+              <w:rPr>
+                <w:rFonts w:cstheme="minorHAnsi"/>
+              </w:rPr>
+              <w:t>”</w:t>
             </w:r>
           </w:p>
         </w:tc>
@@ -10340,7 +11623,21 @@
               <w:rPr>
                 <w:rFonts w:cstheme="minorHAnsi"/>
               </w:rPr>
-              <w:t>Se muestra la página “Women” con un listado productos de esta categoría</w:t>
+              <w:t>Se muestra la página “</w:t>
+            </w:r>
+            <w:proofErr w:type="spellStart"/>
+            <w:r>
+              <w:rPr>
+                <w:rFonts w:cstheme="minorHAnsi"/>
+              </w:rPr>
+              <w:t>Women</w:t>
+            </w:r>
+            <w:proofErr w:type="spellEnd"/>
+            <w:r>
+              <w:rPr>
+                <w:rFonts w:cstheme="minorHAnsi"/>
+              </w:rPr>
+              <w:t>” con un listado productos de esta categoría</w:t>
             </w:r>
           </w:p>
         </w:tc>
@@ -10358,7 +11655,21 @@
               <w:rPr>
                 <w:rFonts w:cstheme="minorHAnsi"/>
               </w:rPr>
-              <w:t>Se muestra listado de productos de la categoría “Women”</w:t>
+              <w:t>Se muestra listado de productos de la categoría “</w:t>
+            </w:r>
+            <w:proofErr w:type="spellStart"/>
+            <w:r>
+              <w:rPr>
+                <w:rFonts w:cstheme="minorHAnsi"/>
+              </w:rPr>
+              <w:t>Women</w:t>
+            </w:r>
+            <w:proofErr w:type="spellEnd"/>
+            <w:r>
+              <w:rPr>
+                <w:rFonts w:cstheme="minorHAnsi"/>
+              </w:rPr>
+              <w:t>”</w:t>
             </w:r>
           </w:p>
         </w:tc>
@@ -10426,7 +11737,21 @@
               <w:rPr>
                 <w:rFonts w:cstheme="minorHAnsi"/>
               </w:rPr>
-              <w:t xml:space="preserve">Mover cursor del mouse en un producto (aleatorio) </w:t>
+              <w:t xml:space="preserve">Mover cursor del </w:t>
+            </w:r>
+            <w:proofErr w:type="gramStart"/>
+            <w:r>
+              <w:rPr>
+                <w:rFonts w:cstheme="minorHAnsi"/>
+              </w:rPr>
+              <w:t>mouse</w:t>
+            </w:r>
+            <w:proofErr w:type="gramEnd"/>
+            <w:r>
+              <w:rPr>
+                <w:rFonts w:cstheme="minorHAnsi"/>
+              </w:rPr>
+              <w:t xml:space="preserve"> en un producto (aleatorio) </w:t>
             </w:r>
           </w:p>
         </w:tc>
@@ -10579,7 +11904,21 @@
               <w:rPr>
                 <w:rFonts w:cstheme="minorHAnsi"/>
               </w:rPr>
-              <w:t>Se direcciona a una nueva pagina con los detalles del producto seleccionado</w:t>
+              <w:t xml:space="preserve">Se direcciona a una nueva </w:t>
+            </w:r>
+            <w:proofErr w:type="spellStart"/>
+            <w:r>
+              <w:rPr>
+                <w:rFonts w:cstheme="minorHAnsi"/>
+              </w:rPr>
+              <w:t>pagina</w:t>
+            </w:r>
+            <w:proofErr w:type="spellEnd"/>
+            <w:r>
+              <w:rPr>
+                <w:rFonts w:cstheme="minorHAnsi"/>
+              </w:rPr>
+              <w:t xml:space="preserve"> con los detalles del producto seleccionado</w:t>
             </w:r>
           </w:p>
         </w:tc>
@@ -10597,7 +11936,21 @@
               <w:rPr>
                 <w:rFonts w:cstheme="minorHAnsi"/>
               </w:rPr>
-              <w:t>Se carga pagina con detalles del producto seleccionado</w:t>
+              <w:t xml:space="preserve">Se carga </w:t>
+            </w:r>
+            <w:proofErr w:type="spellStart"/>
+            <w:r>
+              <w:rPr>
+                <w:rFonts w:cstheme="minorHAnsi"/>
+              </w:rPr>
+              <w:t>pagina</w:t>
+            </w:r>
+            <w:proofErr w:type="spellEnd"/>
+            <w:r>
+              <w:rPr>
+                <w:rFonts w:cstheme="minorHAnsi"/>
+              </w:rPr>
+              <w:t xml:space="preserve"> con detalles del producto seleccionado</w:t>
             </w:r>
           </w:p>
         </w:tc>
@@ -10927,11 +12280,19 @@
                 <w:rFonts w:cstheme="minorHAnsi"/>
               </w:rPr>
             </w:pPr>
-            <w:r>
-              <w:rPr>
-                <w:rFonts w:cstheme="minorHAnsi"/>
-              </w:rPr>
-              <w:t>Benjamin Cruz</w:t>
+            <w:proofErr w:type="spellStart"/>
+            <w:r>
+              <w:rPr>
+                <w:rFonts w:cstheme="minorHAnsi"/>
+              </w:rPr>
+              <w:t>Benjamin</w:t>
+            </w:r>
+            <w:proofErr w:type="spellEnd"/>
+            <w:r>
+              <w:rPr>
+                <w:rFonts w:cstheme="minorHAnsi"/>
+              </w:rPr>
+              <w:t xml:space="preserve"> Cruz</w:t>
             </w:r>
           </w:p>
         </w:tc>
@@ -11007,11 +12368,19 @@
                 <w:rFonts w:cstheme="minorHAnsi"/>
               </w:rPr>
             </w:pPr>
-            <w:r>
-              <w:rPr>
-                <w:rFonts w:cstheme="minorHAnsi"/>
-              </w:rPr>
-              <w:t>Benjamin Cruz</w:t>
+            <w:proofErr w:type="spellStart"/>
+            <w:r>
+              <w:rPr>
+                <w:rFonts w:cstheme="minorHAnsi"/>
+              </w:rPr>
+              <w:t>Benjamin</w:t>
+            </w:r>
+            <w:proofErr w:type="spellEnd"/>
+            <w:r>
+              <w:rPr>
+                <w:rFonts w:cstheme="minorHAnsi"/>
+              </w:rPr>
+              <w:t xml:space="preserve"> Cruz</w:t>
             </w:r>
           </w:p>
         </w:tc>
@@ -11073,7 +12442,23 @@
                 <w:rFonts w:cstheme="minorHAnsi"/>
                 <w:b/>
               </w:rPr>
-              <w:t>Resultado Final de la Prueba (Pass / Fail)</w:t>
+              <w:t xml:space="preserve">Resultado Final de la Prueba (Pass / </w:t>
+            </w:r>
+            <w:proofErr w:type="spellStart"/>
+            <w:r>
+              <w:rPr>
+                <w:rFonts w:cstheme="minorHAnsi"/>
+                <w:b/>
+              </w:rPr>
+              <w:t>Fail</w:t>
+            </w:r>
+            <w:proofErr w:type="spellEnd"/>
+            <w:r>
+              <w:rPr>
+                <w:rFonts w:cstheme="minorHAnsi"/>
+                <w:b/>
+              </w:rPr>
+              <w:t>)</w:t>
             </w:r>
           </w:p>
         </w:tc>
@@ -11151,11 +12536,47 @@
                 <w:b/>
               </w:rPr>
             </w:pPr>
+            <w:proofErr w:type="spellStart"/>
             <w:r>
               <w:rPr>
                 <w:lang w:val="es-ES"/>
               </w:rPr>
-              <w:t>Automation Practice Website debe estar d</w:t>
+              <w:t>Automation</w:t>
+            </w:r>
+            <w:proofErr w:type="spellEnd"/>
+            <w:r>
+              <w:rPr>
+                <w:lang w:val="es-ES"/>
+              </w:rPr>
+              <w:t xml:space="preserve"> </w:t>
+            </w:r>
+            <w:proofErr w:type="spellStart"/>
+            <w:r>
+              <w:rPr>
+                <w:lang w:val="es-ES"/>
+              </w:rPr>
+              <w:t>Practice</w:t>
+            </w:r>
+            <w:proofErr w:type="spellEnd"/>
+            <w:r>
+              <w:rPr>
+                <w:lang w:val="es-ES"/>
+              </w:rPr>
+              <w:t xml:space="preserve"> </w:t>
+            </w:r>
+            <w:proofErr w:type="spellStart"/>
+            <w:r>
+              <w:rPr>
+                <w:lang w:val="es-ES"/>
+              </w:rPr>
+              <w:t>Website</w:t>
+            </w:r>
+            <w:proofErr w:type="spellEnd"/>
+            <w:r>
+              <w:rPr>
+                <w:lang w:val="es-ES"/>
+              </w:rPr>
+              <w:t xml:space="preserve"> debe estar d</w:t>
             </w:r>
             <w:r>
               <w:rPr>
@@ -11360,6 +12781,7 @@
               </w:rPr>
               <w:t xml:space="preserve"> </w:t>
             </w:r>
+            <w:proofErr w:type="spellStart"/>
             <w:r>
               <w:rPr>
                 <w:rFonts w:cstheme="minorHAnsi"/>
@@ -11369,6 +12791,7 @@
               </w:rPr>
               <w:t>Fail</w:t>
             </w:r>
+            <w:proofErr w:type="spellEnd"/>
           </w:p>
         </w:tc>
         <w:tc>
@@ -11433,8 +12856,29 @@
               </w:rPr>
               <w:t xml:space="preserve">Ir a la página web de </w:t>
             </w:r>
-            <w:r>
-              <w:t>Automation Practice Website.</w:t>
+            <w:proofErr w:type="spellStart"/>
+            <w:r>
+              <w:t>Automation</w:t>
+            </w:r>
+            <w:proofErr w:type="spellEnd"/>
+            <w:r>
+              <w:t xml:space="preserve"> </w:t>
+            </w:r>
+            <w:proofErr w:type="spellStart"/>
+            <w:r>
+              <w:t>Practice</w:t>
+            </w:r>
+            <w:proofErr w:type="spellEnd"/>
+            <w:r>
+              <w:t xml:space="preserve"> </w:t>
+            </w:r>
+            <w:proofErr w:type="spellStart"/>
+            <w:r>
+              <w:t>Website</w:t>
+            </w:r>
+            <w:proofErr w:type="spellEnd"/>
+            <w:r>
+              <w:t>.</w:t>
             </w:r>
           </w:p>
         </w:tc>
@@ -11556,7 +13000,35 @@
               <w:rPr>
                 <w:rFonts w:cstheme="minorHAnsi"/>
               </w:rPr>
-              <w:t>Presionar en la barra de negación la opción de “Contact us”</w:t>
+              <w:t>Presionar en la barra de negación la opción de “</w:t>
+            </w:r>
+            <w:proofErr w:type="spellStart"/>
+            <w:r>
+              <w:rPr>
+                <w:rFonts w:cstheme="minorHAnsi"/>
+              </w:rPr>
+              <w:t>Contact</w:t>
+            </w:r>
+            <w:proofErr w:type="spellEnd"/>
+            <w:r>
+              <w:rPr>
+                <w:rFonts w:cstheme="minorHAnsi"/>
+              </w:rPr>
+              <w:t xml:space="preserve"> </w:t>
+            </w:r>
+            <w:proofErr w:type="spellStart"/>
+            <w:r>
+              <w:rPr>
+                <w:rFonts w:cstheme="minorHAnsi"/>
+              </w:rPr>
+              <w:t>us</w:t>
+            </w:r>
+            <w:proofErr w:type="spellEnd"/>
+            <w:r>
+              <w:rPr>
+                <w:rFonts w:cstheme="minorHAnsi"/>
+              </w:rPr>
+              <w:t>”</w:t>
             </w:r>
           </w:p>
         </w:tc>
@@ -11592,7 +13064,49 @@
               <w:rPr>
                 <w:rFonts w:cstheme="minorHAnsi"/>
               </w:rPr>
-              <w:t>Se muestra la pagina de contact us con los campos a completar</w:t>
+              <w:t xml:space="preserve">Se muestra la </w:t>
+            </w:r>
+            <w:proofErr w:type="spellStart"/>
+            <w:r>
+              <w:rPr>
+                <w:rFonts w:cstheme="minorHAnsi"/>
+              </w:rPr>
+              <w:t>pagina</w:t>
+            </w:r>
+            <w:proofErr w:type="spellEnd"/>
+            <w:r>
+              <w:rPr>
+                <w:rFonts w:cstheme="minorHAnsi"/>
+              </w:rPr>
+              <w:t xml:space="preserve"> de </w:t>
+            </w:r>
+            <w:proofErr w:type="spellStart"/>
+            <w:r>
+              <w:rPr>
+                <w:rFonts w:cstheme="minorHAnsi"/>
+              </w:rPr>
+              <w:t>contact</w:t>
+            </w:r>
+            <w:proofErr w:type="spellEnd"/>
+            <w:r>
+              <w:rPr>
+                <w:rFonts w:cstheme="minorHAnsi"/>
+              </w:rPr>
+              <w:t xml:space="preserve"> </w:t>
+            </w:r>
+            <w:proofErr w:type="spellStart"/>
+            <w:r>
+              <w:rPr>
+                <w:rFonts w:cstheme="minorHAnsi"/>
+              </w:rPr>
+              <w:t>us</w:t>
+            </w:r>
+            <w:proofErr w:type="spellEnd"/>
+            <w:r>
+              <w:rPr>
+                <w:rFonts w:cstheme="minorHAnsi"/>
+              </w:rPr>
+              <w:t xml:space="preserve"> con los campos a completar</w:t>
             </w:r>
           </w:p>
         </w:tc>
@@ -11794,7 +13308,21 @@
               <w:rPr>
                 <w:rFonts w:cstheme="minorHAnsi"/>
               </w:rPr>
-              <w:t>Se presiona el botón de “Send”</w:t>
+              <w:t>Se presiona el botón de “</w:t>
+            </w:r>
+            <w:proofErr w:type="spellStart"/>
+            <w:r>
+              <w:rPr>
+                <w:rFonts w:cstheme="minorHAnsi"/>
+              </w:rPr>
+              <w:t>Send</w:t>
+            </w:r>
+            <w:proofErr w:type="spellEnd"/>
+            <w:r>
+              <w:rPr>
+                <w:rFonts w:cstheme="minorHAnsi"/>
+              </w:rPr>
+              <w:t>”</w:t>
             </w:r>
           </w:p>
         </w:tc>
@@ -12145,7 +13673,37 @@
               <w:rPr>
                 <w:rFonts w:cstheme="minorHAnsi"/>
               </w:rPr>
-              <w:t>Verificar que el sistema para un usuario (logeado o no) puede ver al dar click sobre un producto pueda añadir al carrito de compras</w:t>
+              <w:t>Verificar que el sistema para un usuario (</w:t>
+            </w:r>
+            <w:proofErr w:type="spellStart"/>
+            <w:r>
+              <w:rPr>
+                <w:rFonts w:cstheme="minorHAnsi"/>
+              </w:rPr>
+              <w:t>logeado</w:t>
+            </w:r>
+            <w:proofErr w:type="spellEnd"/>
+            <w:r>
+              <w:rPr>
+                <w:rFonts w:cstheme="minorHAnsi"/>
+              </w:rPr>
+              <w:t xml:space="preserve"> o no) puede ver al dar </w:t>
+            </w:r>
+            <w:proofErr w:type="spellStart"/>
+            <w:proofErr w:type="gramStart"/>
+            <w:r>
+              <w:rPr>
+                <w:rFonts w:cstheme="minorHAnsi"/>
+              </w:rPr>
+              <w:t>click</w:t>
+            </w:r>
+            <w:proofErr w:type="spellEnd"/>
+            <w:proofErr w:type="gramEnd"/>
+            <w:r>
+              <w:rPr>
+                <w:rFonts w:cstheme="minorHAnsi"/>
+              </w:rPr>
+              <w:t xml:space="preserve"> sobre un producto pueda añadir al carrito de compras</w:t>
             </w:r>
           </w:p>
         </w:tc>
@@ -12182,11 +13740,19 @@
                 <w:rFonts w:cstheme="minorHAnsi"/>
               </w:rPr>
             </w:pPr>
-            <w:r>
-              <w:rPr>
-                <w:rFonts w:cstheme="minorHAnsi"/>
-              </w:rPr>
-              <w:t>Benjamin Cruz</w:t>
+            <w:proofErr w:type="spellStart"/>
+            <w:r>
+              <w:rPr>
+                <w:rFonts w:cstheme="minorHAnsi"/>
+              </w:rPr>
+              <w:t>Benjamin</w:t>
+            </w:r>
+            <w:proofErr w:type="spellEnd"/>
+            <w:r>
+              <w:rPr>
+                <w:rFonts w:cstheme="minorHAnsi"/>
+              </w:rPr>
+              <w:t xml:space="preserve"> Cruz</w:t>
             </w:r>
           </w:p>
         </w:tc>
@@ -12262,11 +13828,19 @@
                 <w:rFonts w:cstheme="minorHAnsi"/>
               </w:rPr>
             </w:pPr>
-            <w:r>
-              <w:rPr>
-                <w:rFonts w:cstheme="minorHAnsi"/>
-              </w:rPr>
-              <w:t>Benjamin Cruz</w:t>
+            <w:proofErr w:type="spellStart"/>
+            <w:r>
+              <w:rPr>
+                <w:rFonts w:cstheme="minorHAnsi"/>
+              </w:rPr>
+              <w:t>Benjamin</w:t>
+            </w:r>
+            <w:proofErr w:type="spellEnd"/>
+            <w:r>
+              <w:rPr>
+                <w:rFonts w:cstheme="minorHAnsi"/>
+              </w:rPr>
+              <w:t xml:space="preserve"> Cruz</w:t>
             </w:r>
           </w:p>
         </w:tc>
@@ -12328,7 +13902,23 @@
                 <w:rFonts w:cstheme="minorHAnsi"/>
                 <w:b/>
               </w:rPr>
-              <w:t>Resultado Final de la Prueba (Pass / Fail)</w:t>
+              <w:t xml:space="preserve">Resultado Final de la Prueba (Pass / </w:t>
+            </w:r>
+            <w:proofErr w:type="spellStart"/>
+            <w:r>
+              <w:rPr>
+                <w:rFonts w:cstheme="minorHAnsi"/>
+                <w:b/>
+              </w:rPr>
+              <w:t>Fail</w:t>
+            </w:r>
+            <w:proofErr w:type="spellEnd"/>
+            <w:r>
+              <w:rPr>
+                <w:rFonts w:cstheme="minorHAnsi"/>
+                <w:b/>
+              </w:rPr>
+              <w:t>)</w:t>
             </w:r>
           </w:p>
         </w:tc>
@@ -12406,11 +13996,47 @@
                 <w:b/>
               </w:rPr>
             </w:pPr>
+            <w:proofErr w:type="spellStart"/>
             <w:r>
               <w:rPr>
                 <w:lang w:val="es-ES"/>
               </w:rPr>
-              <w:t>Automation Practice Website debe estar d</w:t>
+              <w:t>Automation</w:t>
+            </w:r>
+            <w:proofErr w:type="spellEnd"/>
+            <w:r>
+              <w:rPr>
+                <w:lang w:val="es-ES"/>
+              </w:rPr>
+              <w:t xml:space="preserve"> </w:t>
+            </w:r>
+            <w:proofErr w:type="spellStart"/>
+            <w:r>
+              <w:rPr>
+                <w:lang w:val="es-ES"/>
+              </w:rPr>
+              <w:t>Practice</w:t>
+            </w:r>
+            <w:proofErr w:type="spellEnd"/>
+            <w:r>
+              <w:rPr>
+                <w:lang w:val="es-ES"/>
+              </w:rPr>
+              <w:t xml:space="preserve"> </w:t>
+            </w:r>
+            <w:proofErr w:type="spellStart"/>
+            <w:r>
+              <w:rPr>
+                <w:lang w:val="es-ES"/>
+              </w:rPr>
+              <w:t>Website</w:t>
+            </w:r>
+            <w:proofErr w:type="spellEnd"/>
+            <w:r>
+              <w:rPr>
+                <w:lang w:val="es-ES"/>
+              </w:rPr>
+              <w:t xml:space="preserve"> debe estar d</w:t>
             </w:r>
             <w:r>
               <w:rPr>
@@ -12615,6 +14241,7 @@
               </w:rPr>
               <w:t xml:space="preserve"> </w:t>
             </w:r>
+            <w:proofErr w:type="spellStart"/>
             <w:r>
               <w:rPr>
                 <w:rFonts w:cstheme="minorHAnsi"/>
@@ -12624,6 +14251,7 @@
               </w:rPr>
               <w:t>Fail</w:t>
             </w:r>
+            <w:proofErr w:type="spellEnd"/>
           </w:p>
         </w:tc>
         <w:tc>
@@ -12688,8 +14316,29 @@
               </w:rPr>
               <w:t xml:space="preserve">Ir a la página web de </w:t>
             </w:r>
-            <w:r>
-              <w:t>Automation Practice Website.</w:t>
+            <w:proofErr w:type="spellStart"/>
+            <w:r>
+              <w:t>Automation</w:t>
+            </w:r>
+            <w:proofErr w:type="spellEnd"/>
+            <w:r>
+              <w:t xml:space="preserve"> </w:t>
+            </w:r>
+            <w:proofErr w:type="spellStart"/>
+            <w:r>
+              <w:t>Practice</w:t>
+            </w:r>
+            <w:proofErr w:type="spellEnd"/>
+            <w:r>
+              <w:t xml:space="preserve"> </w:t>
+            </w:r>
+            <w:proofErr w:type="spellStart"/>
+            <w:r>
+              <w:t>Website</w:t>
+            </w:r>
+            <w:proofErr w:type="spellEnd"/>
+            <w:r>
+              <w:t>.</w:t>
             </w:r>
           </w:p>
         </w:tc>
@@ -12811,7 +14460,21 @@
               <w:rPr>
                 <w:rFonts w:cstheme="minorHAnsi"/>
               </w:rPr>
-              <w:t>Presionar en la barra de negación la opción de “Women”</w:t>
+              <w:t>Presionar en la barra de negación la opción de “</w:t>
+            </w:r>
+            <w:proofErr w:type="spellStart"/>
+            <w:r>
+              <w:rPr>
+                <w:rFonts w:cstheme="minorHAnsi"/>
+              </w:rPr>
+              <w:t>Women</w:t>
+            </w:r>
+            <w:proofErr w:type="spellEnd"/>
+            <w:r>
+              <w:rPr>
+                <w:rFonts w:cstheme="minorHAnsi"/>
+              </w:rPr>
+              <w:t>”</w:t>
             </w:r>
           </w:p>
         </w:tc>
@@ -12847,7 +14510,21 @@
               <w:rPr>
                 <w:rFonts w:cstheme="minorHAnsi"/>
               </w:rPr>
-              <w:t>Se muestra la página “Women” con un listado productos de esta categoría</w:t>
+              <w:t>Se muestra la página “</w:t>
+            </w:r>
+            <w:proofErr w:type="spellStart"/>
+            <w:r>
+              <w:rPr>
+                <w:rFonts w:cstheme="minorHAnsi"/>
+              </w:rPr>
+              <w:t>Women</w:t>
+            </w:r>
+            <w:proofErr w:type="spellEnd"/>
+            <w:r>
+              <w:rPr>
+                <w:rFonts w:cstheme="minorHAnsi"/>
+              </w:rPr>
+              <w:t>” con un listado productos de esta categoría</w:t>
             </w:r>
           </w:p>
         </w:tc>
@@ -12865,7 +14542,21 @@
               <w:rPr>
                 <w:rFonts w:cstheme="minorHAnsi"/>
               </w:rPr>
-              <w:t>Se muestra listado de productos de la categoría “Women”</w:t>
+              <w:t>Se muestra listado de productos de la categoría “</w:t>
+            </w:r>
+            <w:proofErr w:type="spellStart"/>
+            <w:r>
+              <w:rPr>
+                <w:rFonts w:cstheme="minorHAnsi"/>
+              </w:rPr>
+              <w:t>Women</w:t>
+            </w:r>
+            <w:proofErr w:type="spellEnd"/>
+            <w:r>
+              <w:rPr>
+                <w:rFonts w:cstheme="minorHAnsi"/>
+              </w:rPr>
+              <w:t>”</w:t>
             </w:r>
           </w:p>
         </w:tc>
@@ -12933,7 +14624,21 @@
               <w:rPr>
                 <w:rFonts w:cstheme="minorHAnsi"/>
               </w:rPr>
-              <w:t xml:space="preserve">Mover cursor del mouse en un producto (aleatorio) </w:t>
+              <w:t xml:space="preserve">Mover cursor del </w:t>
+            </w:r>
+            <w:proofErr w:type="gramStart"/>
+            <w:r>
+              <w:rPr>
+                <w:rFonts w:cstheme="minorHAnsi"/>
+              </w:rPr>
+              <w:t>mouse</w:t>
+            </w:r>
+            <w:proofErr w:type="gramEnd"/>
+            <w:r>
+              <w:rPr>
+                <w:rFonts w:cstheme="minorHAnsi"/>
+              </w:rPr>
+              <w:t xml:space="preserve"> en un producto (aleatorio) </w:t>
             </w:r>
           </w:p>
         </w:tc>
@@ -12963,7 +14668,49 @@
               <w:rPr>
                 <w:rFonts w:cstheme="minorHAnsi"/>
               </w:rPr>
-              <w:t>Se muestra para el usuario la opción de “Add to cart”</w:t>
+              <w:t>Se muestra para el usuario la opción de “</w:t>
+            </w:r>
+            <w:proofErr w:type="spellStart"/>
+            <w:r>
+              <w:rPr>
+                <w:rFonts w:cstheme="minorHAnsi"/>
+              </w:rPr>
+              <w:t>Add</w:t>
+            </w:r>
+            <w:proofErr w:type="spellEnd"/>
+            <w:r>
+              <w:rPr>
+                <w:rFonts w:cstheme="minorHAnsi"/>
+              </w:rPr>
+              <w:t xml:space="preserve"> </w:t>
+            </w:r>
+            <w:proofErr w:type="spellStart"/>
+            <w:r>
+              <w:rPr>
+                <w:rFonts w:cstheme="minorHAnsi"/>
+              </w:rPr>
+              <w:t>to</w:t>
+            </w:r>
+            <w:proofErr w:type="spellEnd"/>
+            <w:r>
+              <w:rPr>
+                <w:rFonts w:cstheme="minorHAnsi"/>
+              </w:rPr>
+              <w:t xml:space="preserve"> </w:t>
+            </w:r>
+            <w:proofErr w:type="spellStart"/>
+            <w:r>
+              <w:rPr>
+                <w:rFonts w:cstheme="minorHAnsi"/>
+              </w:rPr>
+              <w:t>cart</w:t>
+            </w:r>
+            <w:proofErr w:type="spellEnd"/>
+            <w:r>
+              <w:rPr>
+                <w:rFonts w:cstheme="minorHAnsi"/>
+              </w:rPr>
+              <w:t>”</w:t>
             </w:r>
           </w:p>
         </w:tc>
@@ -12981,7 +14728,49 @@
               <w:rPr>
                 <w:rFonts w:cstheme="minorHAnsi"/>
               </w:rPr>
-              <w:t>Se entrega la opción de “Add to cart” al usuario del producto</w:t>
+              <w:t>Se entrega la opción de “</w:t>
+            </w:r>
+            <w:proofErr w:type="spellStart"/>
+            <w:r>
+              <w:rPr>
+                <w:rFonts w:cstheme="minorHAnsi"/>
+              </w:rPr>
+              <w:t>Add</w:t>
+            </w:r>
+            <w:proofErr w:type="spellEnd"/>
+            <w:r>
+              <w:rPr>
+                <w:rFonts w:cstheme="minorHAnsi"/>
+              </w:rPr>
+              <w:t xml:space="preserve"> </w:t>
+            </w:r>
+            <w:proofErr w:type="spellStart"/>
+            <w:r>
+              <w:rPr>
+                <w:rFonts w:cstheme="minorHAnsi"/>
+              </w:rPr>
+              <w:t>to</w:t>
+            </w:r>
+            <w:proofErr w:type="spellEnd"/>
+            <w:r>
+              <w:rPr>
+                <w:rFonts w:cstheme="minorHAnsi"/>
+              </w:rPr>
+              <w:t xml:space="preserve"> </w:t>
+            </w:r>
+            <w:proofErr w:type="spellStart"/>
+            <w:r>
+              <w:rPr>
+                <w:rFonts w:cstheme="minorHAnsi"/>
+              </w:rPr>
+              <w:t>cart</w:t>
+            </w:r>
+            <w:proofErr w:type="spellEnd"/>
+            <w:r>
+              <w:rPr>
+                <w:rFonts w:cstheme="minorHAnsi"/>
+              </w:rPr>
+              <w:t>” al usuario del producto</w:t>
             </w:r>
           </w:p>
         </w:tc>
@@ -13049,7 +14838,49 @@
               <w:rPr>
                 <w:rFonts w:cstheme="minorHAnsi"/>
               </w:rPr>
-              <w:t>Se presiona la opción de “Add to cart”</w:t>
+              <w:t>Se presiona la opción de “</w:t>
+            </w:r>
+            <w:proofErr w:type="spellStart"/>
+            <w:r>
+              <w:rPr>
+                <w:rFonts w:cstheme="minorHAnsi"/>
+              </w:rPr>
+              <w:t>Add</w:t>
+            </w:r>
+            <w:proofErr w:type="spellEnd"/>
+            <w:r>
+              <w:rPr>
+                <w:rFonts w:cstheme="minorHAnsi"/>
+              </w:rPr>
+              <w:t xml:space="preserve"> </w:t>
+            </w:r>
+            <w:proofErr w:type="spellStart"/>
+            <w:r>
+              <w:rPr>
+                <w:rFonts w:cstheme="minorHAnsi"/>
+              </w:rPr>
+              <w:t>to</w:t>
+            </w:r>
+            <w:proofErr w:type="spellEnd"/>
+            <w:r>
+              <w:rPr>
+                <w:rFonts w:cstheme="minorHAnsi"/>
+              </w:rPr>
+              <w:t xml:space="preserve"> </w:t>
+            </w:r>
+            <w:proofErr w:type="spellStart"/>
+            <w:r>
+              <w:rPr>
+                <w:rFonts w:cstheme="minorHAnsi"/>
+              </w:rPr>
+              <w:t>cart</w:t>
+            </w:r>
+            <w:proofErr w:type="spellEnd"/>
+            <w:r>
+              <w:rPr>
+                <w:rFonts w:cstheme="minorHAnsi"/>
+              </w:rPr>
+              <w:t>”</w:t>
             </w:r>
           </w:p>
         </w:tc>
@@ -13391,7 +15222,21 @@
               <w:rPr>
                 <w:rFonts w:cstheme="minorHAnsi"/>
               </w:rPr>
-              <w:t>Verificar que el sistema para un usuario (logeado) al seleccionar un producto pueda realizar el procedimiento completo para la compra.</w:t>
+              <w:t>Verificar que el sistema para un usuario (</w:t>
+            </w:r>
+            <w:proofErr w:type="spellStart"/>
+            <w:r>
+              <w:rPr>
+                <w:rFonts w:cstheme="minorHAnsi"/>
+              </w:rPr>
+              <w:t>logeado</w:t>
+            </w:r>
+            <w:proofErr w:type="spellEnd"/>
+            <w:r>
+              <w:rPr>
+                <w:rFonts w:cstheme="minorHAnsi"/>
+              </w:rPr>
+              <w:t>) al seleccionar un producto pueda realizar el procedimiento completo para la compra.</w:t>
             </w:r>
           </w:p>
         </w:tc>
@@ -13428,11 +15273,19 @@
                 <w:rFonts w:cstheme="minorHAnsi"/>
               </w:rPr>
             </w:pPr>
-            <w:r>
-              <w:rPr>
-                <w:rFonts w:cstheme="minorHAnsi"/>
-              </w:rPr>
-              <w:t>Benjamin Cruz</w:t>
+            <w:proofErr w:type="spellStart"/>
+            <w:r>
+              <w:rPr>
+                <w:rFonts w:cstheme="minorHAnsi"/>
+              </w:rPr>
+              <w:t>Benjamin</w:t>
+            </w:r>
+            <w:proofErr w:type="spellEnd"/>
+            <w:r>
+              <w:rPr>
+                <w:rFonts w:cstheme="minorHAnsi"/>
+              </w:rPr>
+              <w:t xml:space="preserve"> Cruz</w:t>
             </w:r>
           </w:p>
         </w:tc>
@@ -13508,11 +15361,19 @@
                 <w:rFonts w:cstheme="minorHAnsi"/>
               </w:rPr>
             </w:pPr>
-            <w:r>
-              <w:rPr>
-                <w:rFonts w:cstheme="minorHAnsi"/>
-              </w:rPr>
-              <w:t>Benjamin Cruz</w:t>
+            <w:proofErr w:type="spellStart"/>
+            <w:r>
+              <w:rPr>
+                <w:rFonts w:cstheme="minorHAnsi"/>
+              </w:rPr>
+              <w:t>Benjamin</w:t>
+            </w:r>
+            <w:proofErr w:type="spellEnd"/>
+            <w:r>
+              <w:rPr>
+                <w:rFonts w:cstheme="minorHAnsi"/>
+              </w:rPr>
+              <w:t xml:space="preserve"> Cruz</w:t>
             </w:r>
           </w:p>
         </w:tc>
@@ -13574,7 +15435,23 @@
                 <w:rFonts w:cstheme="minorHAnsi"/>
                 <w:b/>
               </w:rPr>
-              <w:t>Resultado Final de la Prueba (Pass / Fail)</w:t>
+              <w:t xml:space="preserve">Resultado Final de la Prueba (Pass / </w:t>
+            </w:r>
+            <w:proofErr w:type="spellStart"/>
+            <w:r>
+              <w:rPr>
+                <w:rFonts w:cstheme="minorHAnsi"/>
+                <w:b/>
+              </w:rPr>
+              <w:t>Fail</w:t>
+            </w:r>
+            <w:proofErr w:type="spellEnd"/>
+            <w:r>
+              <w:rPr>
+                <w:rFonts w:cstheme="minorHAnsi"/>
+                <w:b/>
+              </w:rPr>
+              <w:t>)</w:t>
             </w:r>
           </w:p>
         </w:tc>
@@ -13659,11 +15536,47 @@
               </w:rPr>
               <w:t xml:space="preserve">- </w:t>
             </w:r>
+            <w:proofErr w:type="spellStart"/>
             <w:r>
               <w:rPr>
                 <w:lang w:val="es-ES"/>
               </w:rPr>
-              <w:t>Automation Practice Website debe estar d</w:t>
+              <w:t>Automation</w:t>
+            </w:r>
+            <w:proofErr w:type="spellEnd"/>
+            <w:r>
+              <w:rPr>
+                <w:lang w:val="es-ES"/>
+              </w:rPr>
+              <w:t xml:space="preserve"> </w:t>
+            </w:r>
+            <w:proofErr w:type="spellStart"/>
+            <w:r>
+              <w:rPr>
+                <w:lang w:val="es-ES"/>
+              </w:rPr>
+              <w:t>Practice</w:t>
+            </w:r>
+            <w:proofErr w:type="spellEnd"/>
+            <w:r>
+              <w:rPr>
+                <w:lang w:val="es-ES"/>
+              </w:rPr>
+              <w:t xml:space="preserve"> </w:t>
+            </w:r>
+            <w:proofErr w:type="spellStart"/>
+            <w:r>
+              <w:rPr>
+                <w:lang w:val="es-ES"/>
+              </w:rPr>
+              <w:t>Website</w:t>
+            </w:r>
+            <w:proofErr w:type="spellEnd"/>
+            <w:r>
+              <w:rPr>
+                <w:lang w:val="es-ES"/>
+              </w:rPr>
+              <w:t xml:space="preserve"> debe estar d</w:t>
             </w:r>
             <w:r>
               <w:rPr>
@@ -13891,6 +15804,7 @@
               </w:rPr>
               <w:t xml:space="preserve"> </w:t>
             </w:r>
+            <w:proofErr w:type="spellStart"/>
             <w:r>
               <w:rPr>
                 <w:rFonts w:cstheme="minorHAnsi"/>
@@ -13900,6 +15814,7 @@
               </w:rPr>
               <w:t>Fail</w:t>
             </w:r>
+            <w:proofErr w:type="spellEnd"/>
           </w:p>
         </w:tc>
         <w:tc>
@@ -13964,8 +15879,29 @@
               </w:rPr>
               <w:t xml:space="preserve">Ir a la página web de </w:t>
             </w:r>
-            <w:r>
-              <w:t>Automation Practice Website.</w:t>
+            <w:proofErr w:type="spellStart"/>
+            <w:r>
+              <w:t>Automation</w:t>
+            </w:r>
+            <w:proofErr w:type="spellEnd"/>
+            <w:r>
+              <w:t xml:space="preserve"> </w:t>
+            </w:r>
+            <w:proofErr w:type="spellStart"/>
+            <w:r>
+              <w:t>Practice</w:t>
+            </w:r>
+            <w:proofErr w:type="spellEnd"/>
+            <w:r>
+              <w:t xml:space="preserve"> </w:t>
+            </w:r>
+            <w:proofErr w:type="spellStart"/>
+            <w:r>
+              <w:t>Website</w:t>
+            </w:r>
+            <w:proofErr w:type="spellEnd"/>
+            <w:r>
+              <w:t>.</w:t>
             </w:r>
           </w:p>
         </w:tc>
@@ -14089,11 +16025,47 @@
               </w:rPr>
               <w:t>Presionar el botón de “</w:t>
             </w:r>
-            <w:r>
-              <w:rPr>
-                <w:rFonts w:cstheme="minorHAnsi"/>
-              </w:rPr>
-              <w:t>Proceed to chekout”</w:t>
+            <w:proofErr w:type="spellStart"/>
+            <w:r>
+              <w:rPr>
+                <w:rFonts w:cstheme="minorHAnsi"/>
+              </w:rPr>
+              <w:t>Proceed</w:t>
+            </w:r>
+            <w:proofErr w:type="spellEnd"/>
+            <w:r>
+              <w:rPr>
+                <w:rFonts w:cstheme="minorHAnsi"/>
+              </w:rPr>
+              <w:t xml:space="preserve"> </w:t>
+            </w:r>
+            <w:proofErr w:type="spellStart"/>
+            <w:r>
+              <w:rPr>
+                <w:rFonts w:cstheme="minorHAnsi"/>
+              </w:rPr>
+              <w:t>to</w:t>
+            </w:r>
+            <w:proofErr w:type="spellEnd"/>
+            <w:r>
+              <w:rPr>
+                <w:rFonts w:cstheme="minorHAnsi"/>
+              </w:rPr>
+              <w:t xml:space="preserve"> </w:t>
+            </w:r>
+            <w:proofErr w:type="spellStart"/>
+            <w:r>
+              <w:rPr>
+                <w:rFonts w:cstheme="minorHAnsi"/>
+              </w:rPr>
+              <w:t>chekout</w:t>
+            </w:r>
+            <w:proofErr w:type="spellEnd"/>
+            <w:r>
+              <w:rPr>
+                <w:rFonts w:cstheme="minorHAnsi"/>
+              </w:rPr>
+              <w:t>”</w:t>
             </w:r>
           </w:p>
         </w:tc>
@@ -14129,7 +16101,21 @@
               <w:rPr>
                 <w:rFonts w:cstheme="minorHAnsi"/>
               </w:rPr>
-              <w:t>Se carga pagina para continuar con la compra</w:t>
+              <w:t xml:space="preserve">Se carga </w:t>
+            </w:r>
+            <w:proofErr w:type="spellStart"/>
+            <w:r>
+              <w:rPr>
+                <w:rFonts w:cstheme="minorHAnsi"/>
+              </w:rPr>
+              <w:t>pagina</w:t>
+            </w:r>
+            <w:proofErr w:type="spellEnd"/>
+            <w:r>
+              <w:rPr>
+                <w:rFonts w:cstheme="minorHAnsi"/>
+              </w:rPr>
+              <w:t xml:space="preserve"> para continuar con la compra</w:t>
             </w:r>
           </w:p>
         </w:tc>
@@ -14147,7 +16133,21 @@
               <w:rPr>
                 <w:rFonts w:cstheme="minorHAnsi"/>
               </w:rPr>
-              <w:t>Se entrega en la pagina detalles de la compra</w:t>
+              <w:t xml:space="preserve">Se entrega en la </w:t>
+            </w:r>
+            <w:proofErr w:type="spellStart"/>
+            <w:r>
+              <w:rPr>
+                <w:rFonts w:cstheme="minorHAnsi"/>
+              </w:rPr>
+              <w:t>pagina</w:t>
+            </w:r>
+            <w:proofErr w:type="spellEnd"/>
+            <w:r>
+              <w:rPr>
+                <w:rFonts w:cstheme="minorHAnsi"/>
+              </w:rPr>
+              <w:t xml:space="preserve"> detalles de la compra</w:t>
             </w:r>
           </w:p>
         </w:tc>
@@ -14183,7 +16183,35 @@
               <w:rPr>
                 <w:rFonts w:cstheme="minorHAnsi"/>
               </w:rPr>
-              <w:t>Si el usuario no está logeado deberá ingresar las credenciales, en caso de estar logeado este paso no existe.</w:t>
+              <w:t xml:space="preserve">Si el usuario no está </w:t>
+            </w:r>
+            <w:proofErr w:type="spellStart"/>
+            <w:r>
+              <w:rPr>
+                <w:rFonts w:cstheme="minorHAnsi"/>
+              </w:rPr>
+              <w:t>logeado</w:t>
+            </w:r>
+            <w:proofErr w:type="spellEnd"/>
+            <w:r>
+              <w:rPr>
+                <w:rFonts w:cstheme="minorHAnsi"/>
+              </w:rPr>
+              <w:t xml:space="preserve"> deberá ingresar las credenciales, en caso de estar </w:t>
+            </w:r>
+            <w:proofErr w:type="spellStart"/>
+            <w:r>
+              <w:rPr>
+                <w:rFonts w:cstheme="minorHAnsi"/>
+              </w:rPr>
+              <w:t>logeado</w:t>
+            </w:r>
+            <w:proofErr w:type="spellEnd"/>
+            <w:r>
+              <w:rPr>
+                <w:rFonts w:cstheme="minorHAnsi"/>
+              </w:rPr>
+              <w:t xml:space="preserve"> este paso no existe.</w:t>
             </w:r>
           </w:p>
         </w:tc>
@@ -14221,7 +16249,49 @@
               <w:rPr>
                 <w:rFonts w:cstheme="minorHAnsi"/>
               </w:rPr>
-              <w:t>Presionar el botón de “Proceed to chekout”</w:t>
+              <w:t>Presionar el botón de “</w:t>
+            </w:r>
+            <w:proofErr w:type="spellStart"/>
+            <w:r>
+              <w:rPr>
+                <w:rFonts w:cstheme="minorHAnsi"/>
+              </w:rPr>
+              <w:t>Proceed</w:t>
+            </w:r>
+            <w:proofErr w:type="spellEnd"/>
+            <w:r>
+              <w:rPr>
+                <w:rFonts w:cstheme="minorHAnsi"/>
+              </w:rPr>
+              <w:t xml:space="preserve"> </w:t>
+            </w:r>
+            <w:proofErr w:type="spellStart"/>
+            <w:r>
+              <w:rPr>
+                <w:rFonts w:cstheme="minorHAnsi"/>
+              </w:rPr>
+              <w:t>to</w:t>
+            </w:r>
+            <w:proofErr w:type="spellEnd"/>
+            <w:r>
+              <w:rPr>
+                <w:rFonts w:cstheme="minorHAnsi"/>
+              </w:rPr>
+              <w:t xml:space="preserve"> </w:t>
+            </w:r>
+            <w:proofErr w:type="spellStart"/>
+            <w:r>
+              <w:rPr>
+                <w:rFonts w:cstheme="minorHAnsi"/>
+              </w:rPr>
+              <w:t>chekout</w:t>
+            </w:r>
+            <w:proofErr w:type="spellEnd"/>
+            <w:r>
+              <w:rPr>
+                <w:rFonts w:cstheme="minorHAnsi"/>
+              </w:rPr>
+              <w:t>”</w:t>
             </w:r>
           </w:p>
         </w:tc>
@@ -14257,7 +16327,35 @@
               <w:rPr>
                 <w:rFonts w:cstheme="minorHAnsi"/>
               </w:rPr>
-              <w:t>Se muestra el paso numero 3 de la compra de “Address”</w:t>
+              <w:t xml:space="preserve">Se muestra el paso </w:t>
+            </w:r>
+            <w:proofErr w:type="spellStart"/>
+            <w:r>
+              <w:rPr>
+                <w:rFonts w:cstheme="minorHAnsi"/>
+              </w:rPr>
+              <w:t>numero</w:t>
+            </w:r>
+            <w:proofErr w:type="spellEnd"/>
+            <w:r>
+              <w:rPr>
+                <w:rFonts w:cstheme="minorHAnsi"/>
+              </w:rPr>
+              <w:t xml:space="preserve"> 3 de la compra de “</w:t>
+            </w:r>
+            <w:proofErr w:type="spellStart"/>
+            <w:r>
+              <w:rPr>
+                <w:rFonts w:cstheme="minorHAnsi"/>
+              </w:rPr>
+              <w:t>Address</w:t>
+            </w:r>
+            <w:proofErr w:type="spellEnd"/>
+            <w:r>
+              <w:rPr>
+                <w:rFonts w:cstheme="minorHAnsi"/>
+              </w:rPr>
+              <w:t>”</w:t>
             </w:r>
           </w:p>
         </w:tc>
@@ -14343,7 +16441,49 @@
               <w:rPr>
                 <w:rFonts w:cstheme="minorHAnsi"/>
               </w:rPr>
-              <w:t>Presionar el botón de “Proceed to chekout”</w:t>
+              <w:t>Presionar el botón de “</w:t>
+            </w:r>
+            <w:proofErr w:type="spellStart"/>
+            <w:r>
+              <w:rPr>
+                <w:rFonts w:cstheme="minorHAnsi"/>
+              </w:rPr>
+              <w:t>Proceed</w:t>
+            </w:r>
+            <w:proofErr w:type="spellEnd"/>
+            <w:r>
+              <w:rPr>
+                <w:rFonts w:cstheme="minorHAnsi"/>
+              </w:rPr>
+              <w:t xml:space="preserve"> </w:t>
+            </w:r>
+            <w:proofErr w:type="spellStart"/>
+            <w:r>
+              <w:rPr>
+                <w:rFonts w:cstheme="minorHAnsi"/>
+              </w:rPr>
+              <w:t>to</w:t>
+            </w:r>
+            <w:proofErr w:type="spellEnd"/>
+            <w:r>
+              <w:rPr>
+                <w:rFonts w:cstheme="minorHAnsi"/>
+              </w:rPr>
+              <w:t xml:space="preserve"> </w:t>
+            </w:r>
+            <w:proofErr w:type="spellStart"/>
+            <w:r>
+              <w:rPr>
+                <w:rFonts w:cstheme="minorHAnsi"/>
+              </w:rPr>
+              <w:t>chekout</w:t>
+            </w:r>
+            <w:proofErr w:type="spellEnd"/>
+            <w:r>
+              <w:rPr>
+                <w:rFonts w:cstheme="minorHAnsi"/>
+              </w:rPr>
+              <w:t>”</w:t>
             </w:r>
           </w:p>
         </w:tc>
@@ -14373,7 +16513,21 @@
               <w:rPr>
                 <w:rFonts w:cstheme="minorHAnsi"/>
               </w:rPr>
-              <w:t>Se muestra el paso número 4 de la compra de “Shippping”</w:t>
+              <w:t>Se muestra el paso número 4 de la compra de “</w:t>
+            </w:r>
+            <w:proofErr w:type="spellStart"/>
+            <w:r>
+              <w:rPr>
+                <w:rFonts w:cstheme="minorHAnsi"/>
+              </w:rPr>
+              <w:t>Shippping</w:t>
+            </w:r>
+            <w:proofErr w:type="spellEnd"/>
+            <w:r>
+              <w:rPr>
+                <w:rFonts w:cstheme="minorHAnsi"/>
+              </w:rPr>
+              <w:t>”</w:t>
             </w:r>
           </w:p>
         </w:tc>
@@ -14391,8 +16545,16 @@
               <w:rPr>
                 <w:rFonts w:cstheme="minorHAnsi"/>
               </w:rPr>
-              <w:t>Se entrega en la página información del delivery</w:t>
-            </w:r>
+              <w:t xml:space="preserve">Se entrega en la página información del </w:t>
+            </w:r>
+            <w:proofErr w:type="spellStart"/>
+            <w:r>
+              <w:rPr>
+                <w:rFonts w:cstheme="minorHAnsi"/>
+              </w:rPr>
+              <w:t>delivery</w:t>
+            </w:r>
+            <w:proofErr w:type="spellEnd"/>
           </w:p>
         </w:tc>
         <w:tc>
@@ -14496,8 +16658,16 @@
               <w:rPr>
                 <w:rFonts w:cstheme="minorHAnsi"/>
               </w:rPr>
-              <w:t>La casilla se marca con un ticket</w:t>
-            </w:r>
+              <w:t xml:space="preserve">La casilla se marca con un </w:t>
+            </w:r>
+            <w:proofErr w:type="gramStart"/>
+            <w:r>
+              <w:rPr>
+                <w:rFonts w:cstheme="minorHAnsi"/>
+              </w:rPr>
+              <w:t>ticket</w:t>
+            </w:r>
+            <w:proofErr w:type="gramEnd"/>
           </w:p>
         </w:tc>
         <w:tc>
@@ -14514,8 +16684,16 @@
               <w:rPr>
                 <w:rFonts w:cstheme="minorHAnsi"/>
               </w:rPr>
-              <w:t>La casilla se marca con un ticket</w:t>
-            </w:r>
+              <w:t xml:space="preserve">La casilla se marca con un </w:t>
+            </w:r>
+            <w:proofErr w:type="gramStart"/>
+            <w:r>
+              <w:rPr>
+                <w:rFonts w:cstheme="minorHAnsi"/>
+              </w:rPr>
+              <w:t>ticket</w:t>
+            </w:r>
+            <w:proofErr w:type="gramEnd"/>
           </w:p>
         </w:tc>
         <w:tc>
@@ -14582,7 +16760,49 @@
               <w:rPr>
                 <w:rFonts w:cstheme="minorHAnsi"/>
               </w:rPr>
-              <w:t>Presionar el botón de “Proceed to chekout”</w:t>
+              <w:t>Presionar el botón de “</w:t>
+            </w:r>
+            <w:proofErr w:type="spellStart"/>
+            <w:r>
+              <w:rPr>
+                <w:rFonts w:cstheme="minorHAnsi"/>
+              </w:rPr>
+              <w:t>Proceed</w:t>
+            </w:r>
+            <w:proofErr w:type="spellEnd"/>
+            <w:r>
+              <w:rPr>
+                <w:rFonts w:cstheme="minorHAnsi"/>
+              </w:rPr>
+              <w:t xml:space="preserve"> </w:t>
+            </w:r>
+            <w:proofErr w:type="spellStart"/>
+            <w:r>
+              <w:rPr>
+                <w:rFonts w:cstheme="minorHAnsi"/>
+              </w:rPr>
+              <w:t>to</w:t>
+            </w:r>
+            <w:proofErr w:type="spellEnd"/>
+            <w:r>
+              <w:rPr>
+                <w:rFonts w:cstheme="minorHAnsi"/>
+              </w:rPr>
+              <w:t xml:space="preserve"> </w:t>
+            </w:r>
+            <w:proofErr w:type="spellStart"/>
+            <w:r>
+              <w:rPr>
+                <w:rFonts w:cstheme="minorHAnsi"/>
+              </w:rPr>
+              <w:t>chekout</w:t>
+            </w:r>
+            <w:proofErr w:type="spellEnd"/>
+            <w:r>
+              <w:rPr>
+                <w:rFonts w:cstheme="minorHAnsi"/>
+              </w:rPr>
+              <w:t>”</w:t>
             </w:r>
           </w:p>
         </w:tc>
@@ -14612,7 +16832,21 @@
               <w:rPr>
                 <w:rFonts w:cstheme="minorHAnsi"/>
               </w:rPr>
-              <w:t>Se muestra el paso número5 de la compra de “Payment”</w:t>
+              <w:t>Se muestra el paso número5 de la compra de “</w:t>
+            </w:r>
+            <w:proofErr w:type="spellStart"/>
+            <w:r>
+              <w:rPr>
+                <w:rFonts w:cstheme="minorHAnsi"/>
+              </w:rPr>
+              <w:t>Payment</w:t>
+            </w:r>
+            <w:proofErr w:type="spellEnd"/>
+            <w:r>
+              <w:rPr>
+                <w:rFonts w:cstheme="minorHAnsi"/>
+              </w:rPr>
+              <w:t>”</w:t>
             </w:r>
           </w:p>
         </w:tc>
@@ -14630,7 +16864,21 @@
               <w:rPr>
                 <w:rFonts w:cstheme="minorHAnsi"/>
               </w:rPr>
-              <w:t>Se muestra en la pagina las formas de pago</w:t>
+              <w:t xml:space="preserve">Se muestra en la </w:t>
+            </w:r>
+            <w:proofErr w:type="spellStart"/>
+            <w:r>
+              <w:rPr>
+                <w:rFonts w:cstheme="minorHAnsi"/>
+              </w:rPr>
+              <w:t>pagina</w:t>
+            </w:r>
+            <w:proofErr w:type="spellEnd"/>
+            <w:r>
+              <w:rPr>
+                <w:rFonts w:cstheme="minorHAnsi"/>
+              </w:rPr>
+              <w:t xml:space="preserve"> las formas de pago</w:t>
             </w:r>
           </w:p>
         </w:tc>
@@ -14820,7 +17068,49 @@
               <w:rPr>
                 <w:rFonts w:cstheme="minorHAnsi"/>
               </w:rPr>
-              <w:t>Se presiona el botón de “I comfirm my order”</w:t>
+              <w:t xml:space="preserve">Se presiona el botón de “I </w:t>
+            </w:r>
+            <w:proofErr w:type="spellStart"/>
+            <w:r>
+              <w:rPr>
+                <w:rFonts w:cstheme="minorHAnsi"/>
+              </w:rPr>
+              <w:t>comfirm</w:t>
+            </w:r>
+            <w:proofErr w:type="spellEnd"/>
+            <w:r>
+              <w:rPr>
+                <w:rFonts w:cstheme="minorHAnsi"/>
+              </w:rPr>
+              <w:t xml:space="preserve"> </w:t>
+            </w:r>
+            <w:proofErr w:type="spellStart"/>
+            <w:r>
+              <w:rPr>
+                <w:rFonts w:cstheme="minorHAnsi"/>
+              </w:rPr>
+              <w:t>my</w:t>
+            </w:r>
+            <w:proofErr w:type="spellEnd"/>
+            <w:r>
+              <w:rPr>
+                <w:rFonts w:cstheme="minorHAnsi"/>
+              </w:rPr>
+              <w:t xml:space="preserve"> </w:t>
+            </w:r>
+            <w:proofErr w:type="spellStart"/>
+            <w:r>
+              <w:rPr>
+                <w:rFonts w:cstheme="minorHAnsi"/>
+              </w:rPr>
+              <w:t>order</w:t>
+            </w:r>
+            <w:proofErr w:type="spellEnd"/>
+            <w:r>
+              <w:rPr>
+                <w:rFonts w:cstheme="minorHAnsi"/>
+              </w:rPr>
+              <w:t>”</w:t>
             </w:r>
           </w:p>
         </w:tc>
@@ -14850,7 +17140,21 @@
               <w:rPr>
                 <w:rFonts w:cstheme="minorHAnsi"/>
               </w:rPr>
-              <w:t xml:space="preserve">Se confirma y se carga pagina con los datos de la compra </w:t>
+              <w:t xml:space="preserve">Se confirma y se carga </w:t>
+            </w:r>
+            <w:proofErr w:type="spellStart"/>
+            <w:r>
+              <w:rPr>
+                <w:rFonts w:cstheme="minorHAnsi"/>
+              </w:rPr>
+              <w:t>pagina</w:t>
+            </w:r>
+            <w:proofErr w:type="spellEnd"/>
+            <w:r>
+              <w:rPr>
+                <w:rFonts w:cstheme="minorHAnsi"/>
+              </w:rPr>
+              <w:t xml:space="preserve"> con los datos de la compra </w:t>
             </w:r>
           </w:p>
         </w:tc>
@@ -15155,7 +17459,21 @@
               <w:rPr>
                 <w:rFonts w:cstheme="minorHAnsi"/>
               </w:rPr>
-              <w:t>Verificar que el sistema para un usuario (logeado o no) al presionar el botón de compare se muestren los productos seleccionados para comparar.</w:t>
+              <w:t>Verificar que el sistema para un usuario (</w:t>
+            </w:r>
+            <w:proofErr w:type="spellStart"/>
+            <w:r>
+              <w:rPr>
+                <w:rFonts w:cstheme="minorHAnsi"/>
+              </w:rPr>
+              <w:t>logeado</w:t>
+            </w:r>
+            <w:proofErr w:type="spellEnd"/>
+            <w:r>
+              <w:rPr>
+                <w:rFonts w:cstheme="minorHAnsi"/>
+              </w:rPr>
+              <w:t xml:space="preserve"> o no) al presionar el botón de compare se muestren los productos seleccionados para comparar.</w:t>
             </w:r>
           </w:p>
         </w:tc>
@@ -15192,11 +17510,19 @@
                 <w:rFonts w:cstheme="minorHAnsi"/>
               </w:rPr>
             </w:pPr>
-            <w:r>
-              <w:rPr>
-                <w:rFonts w:cstheme="minorHAnsi"/>
-              </w:rPr>
-              <w:t>Benjamin Cruz</w:t>
+            <w:proofErr w:type="spellStart"/>
+            <w:r>
+              <w:rPr>
+                <w:rFonts w:cstheme="minorHAnsi"/>
+              </w:rPr>
+              <w:t>Benjamin</w:t>
+            </w:r>
+            <w:proofErr w:type="spellEnd"/>
+            <w:r>
+              <w:rPr>
+                <w:rFonts w:cstheme="minorHAnsi"/>
+              </w:rPr>
+              <w:t xml:space="preserve"> Cruz</w:t>
             </w:r>
           </w:p>
         </w:tc>
@@ -15272,11 +17598,19 @@
                 <w:rFonts w:cstheme="minorHAnsi"/>
               </w:rPr>
             </w:pPr>
-            <w:r>
-              <w:rPr>
-                <w:rFonts w:cstheme="minorHAnsi"/>
-              </w:rPr>
-              <w:t>Benjamin Cruz</w:t>
+            <w:proofErr w:type="spellStart"/>
+            <w:r>
+              <w:rPr>
+                <w:rFonts w:cstheme="minorHAnsi"/>
+              </w:rPr>
+              <w:t>Benjamin</w:t>
+            </w:r>
+            <w:proofErr w:type="spellEnd"/>
+            <w:r>
+              <w:rPr>
+                <w:rFonts w:cstheme="minorHAnsi"/>
+              </w:rPr>
+              <w:t xml:space="preserve"> Cruz</w:t>
             </w:r>
           </w:p>
         </w:tc>
@@ -15338,7 +17672,23 @@
                 <w:rFonts w:cstheme="minorHAnsi"/>
                 <w:b/>
               </w:rPr>
-              <w:t>Resultado Final de la Prueba (Pass / Fail)</w:t>
+              <w:t xml:space="preserve">Resultado Final de la Prueba (Pass / </w:t>
+            </w:r>
+            <w:proofErr w:type="spellStart"/>
+            <w:r>
+              <w:rPr>
+                <w:rFonts w:cstheme="minorHAnsi"/>
+                <w:b/>
+              </w:rPr>
+              <w:t>Fail</w:t>
+            </w:r>
+            <w:proofErr w:type="spellEnd"/>
+            <w:r>
+              <w:rPr>
+                <w:rFonts w:cstheme="minorHAnsi"/>
+                <w:b/>
+              </w:rPr>
+              <w:t>)</w:t>
             </w:r>
           </w:p>
         </w:tc>
@@ -15416,11 +17766,47 @@
                 <w:b/>
               </w:rPr>
             </w:pPr>
+            <w:proofErr w:type="spellStart"/>
             <w:r>
               <w:rPr>
                 <w:lang w:val="es-ES"/>
               </w:rPr>
-              <w:t>Automation Practice Website debe estar d</w:t>
+              <w:t>Automation</w:t>
+            </w:r>
+            <w:proofErr w:type="spellEnd"/>
+            <w:r>
+              <w:rPr>
+                <w:lang w:val="es-ES"/>
+              </w:rPr>
+              <w:t xml:space="preserve"> </w:t>
+            </w:r>
+            <w:proofErr w:type="spellStart"/>
+            <w:r>
+              <w:rPr>
+                <w:lang w:val="es-ES"/>
+              </w:rPr>
+              <w:t>Practice</w:t>
+            </w:r>
+            <w:proofErr w:type="spellEnd"/>
+            <w:r>
+              <w:rPr>
+                <w:lang w:val="es-ES"/>
+              </w:rPr>
+              <w:t xml:space="preserve"> </w:t>
+            </w:r>
+            <w:proofErr w:type="spellStart"/>
+            <w:r>
+              <w:rPr>
+                <w:lang w:val="es-ES"/>
+              </w:rPr>
+              <w:t>Website</w:t>
+            </w:r>
+            <w:proofErr w:type="spellEnd"/>
+            <w:r>
+              <w:rPr>
+                <w:lang w:val="es-ES"/>
+              </w:rPr>
+              <w:t xml:space="preserve"> debe estar d</w:t>
             </w:r>
             <w:r>
               <w:rPr>
@@ -15625,6 +18011,7 @@
               </w:rPr>
               <w:t xml:space="preserve"> </w:t>
             </w:r>
+            <w:proofErr w:type="spellStart"/>
             <w:r>
               <w:rPr>
                 <w:rFonts w:cstheme="minorHAnsi"/>
@@ -15634,6 +18021,7 @@
               </w:rPr>
               <w:t>Fail</w:t>
             </w:r>
+            <w:proofErr w:type="spellEnd"/>
           </w:p>
         </w:tc>
         <w:tc>
@@ -15698,8 +18086,29 @@
               </w:rPr>
               <w:t xml:space="preserve">Ir a la página web de </w:t>
             </w:r>
-            <w:r>
-              <w:t>Automation Practice Website.</w:t>
+            <w:proofErr w:type="spellStart"/>
+            <w:r>
+              <w:t>Automation</w:t>
+            </w:r>
+            <w:proofErr w:type="spellEnd"/>
+            <w:r>
+              <w:t xml:space="preserve"> </w:t>
+            </w:r>
+            <w:proofErr w:type="spellStart"/>
+            <w:r>
+              <w:t>Practice</w:t>
+            </w:r>
+            <w:proofErr w:type="spellEnd"/>
+            <w:r>
+              <w:t xml:space="preserve"> </w:t>
+            </w:r>
+            <w:proofErr w:type="spellStart"/>
+            <w:r>
+              <w:t>Website</w:t>
+            </w:r>
+            <w:proofErr w:type="spellEnd"/>
+            <w:r>
+              <w:t>.</w:t>
             </w:r>
           </w:p>
         </w:tc>
@@ -15821,7 +18230,21 @@
               <w:rPr>
                 <w:rFonts w:cstheme="minorHAnsi"/>
               </w:rPr>
-              <w:t>Presionar en la barra de negación la opción de “Women”</w:t>
+              <w:t>Presionar en la barra de negación la opción de “</w:t>
+            </w:r>
+            <w:proofErr w:type="spellStart"/>
+            <w:r>
+              <w:rPr>
+                <w:rFonts w:cstheme="minorHAnsi"/>
+              </w:rPr>
+              <w:t>Women</w:t>
+            </w:r>
+            <w:proofErr w:type="spellEnd"/>
+            <w:r>
+              <w:rPr>
+                <w:rFonts w:cstheme="minorHAnsi"/>
+              </w:rPr>
+              <w:t>”</w:t>
             </w:r>
           </w:p>
         </w:tc>
@@ -15857,7 +18280,21 @@
               <w:rPr>
                 <w:rFonts w:cstheme="minorHAnsi"/>
               </w:rPr>
-              <w:t>Se muestra la página “Women” con un listado productos de esta categoría</w:t>
+              <w:t>Se muestra la página “</w:t>
+            </w:r>
+            <w:proofErr w:type="spellStart"/>
+            <w:r>
+              <w:rPr>
+                <w:rFonts w:cstheme="minorHAnsi"/>
+              </w:rPr>
+              <w:t>Women</w:t>
+            </w:r>
+            <w:proofErr w:type="spellEnd"/>
+            <w:r>
+              <w:rPr>
+                <w:rFonts w:cstheme="minorHAnsi"/>
+              </w:rPr>
+              <w:t>” con un listado productos de esta categoría</w:t>
             </w:r>
           </w:p>
         </w:tc>
@@ -15875,7 +18312,21 @@
               <w:rPr>
                 <w:rFonts w:cstheme="minorHAnsi"/>
               </w:rPr>
-              <w:t>Se muestra listado de productos de la categoría “Women”</w:t>
+              <w:t>Se muestra listado de productos de la categoría “</w:t>
+            </w:r>
+            <w:proofErr w:type="spellStart"/>
+            <w:r>
+              <w:rPr>
+                <w:rFonts w:cstheme="minorHAnsi"/>
+              </w:rPr>
+              <w:t>Women</w:t>
+            </w:r>
+            <w:proofErr w:type="spellEnd"/>
+            <w:r>
+              <w:rPr>
+                <w:rFonts w:cstheme="minorHAnsi"/>
+              </w:rPr>
+              <w:t>”</w:t>
             </w:r>
           </w:p>
         </w:tc>
@@ -15943,7 +18394,21 @@
               <w:rPr>
                 <w:rFonts w:cstheme="minorHAnsi"/>
               </w:rPr>
-              <w:t xml:space="preserve">Mover cursor del mouse en un producto (aleatorio) </w:t>
+              <w:t xml:space="preserve">Mover cursor del </w:t>
+            </w:r>
+            <w:proofErr w:type="gramStart"/>
+            <w:r>
+              <w:rPr>
+                <w:rFonts w:cstheme="minorHAnsi"/>
+              </w:rPr>
+              <w:t>mouse</w:t>
+            </w:r>
+            <w:proofErr w:type="gramEnd"/>
+            <w:r>
+              <w:rPr>
+                <w:rFonts w:cstheme="minorHAnsi"/>
+              </w:rPr>
+              <w:t xml:space="preserve"> en un producto (aleatorio) </w:t>
             </w:r>
           </w:p>
         </w:tc>
@@ -15973,7 +18438,35 @@
               <w:rPr>
                 <w:rFonts w:cstheme="minorHAnsi"/>
               </w:rPr>
-              <w:t>Se muestra para el usuario la opción de “Add to Compare”</w:t>
+              <w:t>Se muestra para el usuario la opción de “</w:t>
+            </w:r>
+            <w:proofErr w:type="spellStart"/>
+            <w:r>
+              <w:rPr>
+                <w:rFonts w:cstheme="minorHAnsi"/>
+              </w:rPr>
+              <w:t>Add</w:t>
+            </w:r>
+            <w:proofErr w:type="spellEnd"/>
+            <w:r>
+              <w:rPr>
+                <w:rFonts w:cstheme="minorHAnsi"/>
+              </w:rPr>
+              <w:t xml:space="preserve"> </w:t>
+            </w:r>
+            <w:proofErr w:type="spellStart"/>
+            <w:r>
+              <w:rPr>
+                <w:rFonts w:cstheme="minorHAnsi"/>
+              </w:rPr>
+              <w:t>to</w:t>
+            </w:r>
+            <w:proofErr w:type="spellEnd"/>
+            <w:r>
+              <w:rPr>
+                <w:rFonts w:cstheme="minorHAnsi"/>
+              </w:rPr>
+              <w:t xml:space="preserve"> Compare”</w:t>
             </w:r>
           </w:p>
         </w:tc>
@@ -15991,7 +18484,35 @@
               <w:rPr>
                 <w:rFonts w:cstheme="minorHAnsi"/>
               </w:rPr>
-              <w:t>Se entrega la opción de “Add to Compare” al usuario del producto</w:t>
+              <w:t>Se entrega la opción de “</w:t>
+            </w:r>
+            <w:proofErr w:type="spellStart"/>
+            <w:r>
+              <w:rPr>
+                <w:rFonts w:cstheme="minorHAnsi"/>
+              </w:rPr>
+              <w:t>Add</w:t>
+            </w:r>
+            <w:proofErr w:type="spellEnd"/>
+            <w:r>
+              <w:rPr>
+                <w:rFonts w:cstheme="minorHAnsi"/>
+              </w:rPr>
+              <w:t xml:space="preserve"> </w:t>
+            </w:r>
+            <w:proofErr w:type="spellStart"/>
+            <w:r>
+              <w:rPr>
+                <w:rFonts w:cstheme="minorHAnsi"/>
+              </w:rPr>
+              <w:t>to</w:t>
+            </w:r>
+            <w:proofErr w:type="spellEnd"/>
+            <w:r>
+              <w:rPr>
+                <w:rFonts w:cstheme="minorHAnsi"/>
+              </w:rPr>
+              <w:t xml:space="preserve"> Compare” al usuario del producto</w:t>
             </w:r>
           </w:p>
         </w:tc>
@@ -16059,7 +18580,35 @@
               <w:rPr>
                 <w:rFonts w:cstheme="minorHAnsi"/>
               </w:rPr>
-              <w:t>Se presiona la opción de “Add to Compare”</w:t>
+              <w:t>Se presiona la opción de “</w:t>
+            </w:r>
+            <w:proofErr w:type="spellStart"/>
+            <w:r>
+              <w:rPr>
+                <w:rFonts w:cstheme="minorHAnsi"/>
+              </w:rPr>
+              <w:t>Add</w:t>
+            </w:r>
+            <w:proofErr w:type="spellEnd"/>
+            <w:r>
+              <w:rPr>
+                <w:rFonts w:cstheme="minorHAnsi"/>
+              </w:rPr>
+              <w:t xml:space="preserve"> </w:t>
+            </w:r>
+            <w:proofErr w:type="spellStart"/>
+            <w:r>
+              <w:rPr>
+                <w:rFonts w:cstheme="minorHAnsi"/>
+              </w:rPr>
+              <w:t>to</w:t>
+            </w:r>
+            <w:proofErr w:type="spellEnd"/>
+            <w:r>
+              <w:rPr>
+                <w:rFonts w:cstheme="minorHAnsi"/>
+              </w:rPr>
+              <w:t xml:space="preserve"> Compare”</w:t>
             </w:r>
           </w:p>
         </w:tc>
@@ -16122,7 +18671,21 @@
                 <w:rFonts w:cstheme="minorHAnsi"/>
               </w:rPr>
               <w:lastRenderedPageBreak/>
-              <w:t>producto para comparar, se muestra en el icono de comparer la cantidad de productos seleccionados</w:t>
+              <w:t xml:space="preserve">producto para comparar, se muestra en el icono de </w:t>
+            </w:r>
+            <w:proofErr w:type="spellStart"/>
+            <w:r>
+              <w:rPr>
+                <w:rFonts w:cstheme="minorHAnsi"/>
+              </w:rPr>
+              <w:t>comparer</w:t>
+            </w:r>
+            <w:proofErr w:type="spellEnd"/>
+            <w:r>
+              <w:rPr>
+                <w:rFonts w:cstheme="minorHAnsi"/>
+              </w:rPr>
+              <w:t xml:space="preserve"> la cantidad de productos seleccionados</w:t>
             </w:r>
           </w:p>
         </w:tc>
@@ -16239,7 +18802,21 @@
               <w:rPr>
                 <w:rFonts w:cstheme="minorHAnsi"/>
               </w:rPr>
-              <w:t>Se carga pagina con los productos en comparación</w:t>
+              <w:t xml:space="preserve">Se carga </w:t>
+            </w:r>
+            <w:proofErr w:type="spellStart"/>
+            <w:r>
+              <w:rPr>
+                <w:rFonts w:cstheme="minorHAnsi"/>
+              </w:rPr>
+              <w:t>pagina</w:t>
+            </w:r>
+            <w:proofErr w:type="spellEnd"/>
+            <w:r>
+              <w:rPr>
+                <w:rFonts w:cstheme="minorHAnsi"/>
+              </w:rPr>
+              <w:t xml:space="preserve"> con los productos en comparación</w:t>
             </w:r>
           </w:p>
         </w:tc>

</xml_diff>